<commit_message>
Update Capitulo III - Desarrollo.docx
Prototipos y Perfiles de usuarios
</commit_message>
<xml_diff>
--- a/Documentacion/Capitulo III - Desarrollo.docx
+++ b/Documentacion/Capitulo III - Desarrollo.docx
@@ -594,7 +594,7 @@
         <w:p/>
         <w:p>
           <w:pPr>
-            <w:pStyle w:val="TDC2"/>
+            <w:pStyle w:val="TOC2"/>
             <w:tabs>
               <w:tab w:val="left" w:pos="7655"/>
               <w:tab w:val="right" w:leader="dot" w:pos="8828"/>
@@ -2120,7 +2120,7 @@
     </w:p>
     <w:p>
       <w:pPr>
-        <w:pStyle w:val="Ttulo1"/>
+        <w:pStyle w:val="Heading1"/>
         <w:jc w:val="both"/>
       </w:pPr>
       <w:bookmarkStart w:id="6" w:name="_Toc78139767"/>
@@ -2154,25 +2154,453 @@
     </w:p>
     <w:p>
       <w:pPr>
-        <w:pStyle w:val="Ttulo1"/>
-        <w:rPr>
+        <w:pStyle w:val="Heading2"/>
+      </w:pPr>
+      <w:bookmarkStart w:id="7" w:name="_Toc78139766"/>
+      <w:r>
+        <w:t>3.2. Prototipos</w:t>
+      </w:r>
+    </w:p>
+    <w:p>
+      <w:pPr>
+        <w:pStyle w:val="Heading2"/>
+      </w:pPr>
+    </w:p>
+    <w:p>
+      <w:pPr>
+        <w:pStyle w:val="Heading2"/>
+        <w:jc w:val="both"/>
+        <w:rPr>
+          <w:b w:val="0"/>
+          <w:bCs/>
+        </w:rPr>
+      </w:pPr>
+      <w:r>
+        <w:rPr>
+          <w:b w:val="0"/>
+          <w:bCs/>
+        </w:rPr>
+        <w:t>Los primeros prototipos a realizar serán de tipo Lo-Fi (prototipos de baja fidelidad). Luego de ir avanzando con el diseño, comenzaremos a realizar los prototipos de tipo Hi-Fi (prototipos de alta fidelidad).</w:t>
+      </w:r>
+    </w:p>
+    <w:p>
+      <w:pPr>
+        <w:pStyle w:val="Heading2"/>
+        <w:jc w:val="both"/>
+        <w:rPr>
+          <w:b w:val="0"/>
+          <w:bCs/>
+        </w:rPr>
+      </w:pPr>
+    </w:p>
+    <w:p>
+      <w:pPr>
+        <w:pStyle w:val="Heading2"/>
+        <w:jc w:val="both"/>
+        <w:rPr>
+          <w:rFonts w:cs="Arial"/>
+        </w:rPr>
+      </w:pPr>
+      <w:r>
+        <w:rPr>
+          <w:rFonts w:cs="Arial"/>
+        </w:rPr>
+        <w:t>Lo-Fi</w:t>
+      </w:r>
+    </w:p>
+    <w:p>
+      <w:pPr>
+        <w:pStyle w:val="Heading1"/>
+        <w:jc w:val="both"/>
+        <w:rPr>
+          <w:rFonts w:cs="Arial"/>
+        </w:rPr>
+      </w:pPr>
+    </w:p>
+    <w:p>
+      <w:pPr>
+        <w:pStyle w:val="Heading2"/>
+        <w:numPr>
+          <w:ilvl w:val="0"/>
+          <w:numId w:val="14"/>
+        </w:numPr>
+        <w:jc w:val="both"/>
+        <w:rPr>
+          <w:rFonts w:cs="Arial"/>
+          <w:b w:val="0"/>
+          <w:bCs/>
+        </w:rPr>
+      </w:pPr>
+      <w:r>
+        <w:rPr>
+          <w:rFonts w:cs="Arial"/>
+          <w:b w:val="0"/>
+          <w:bCs/>
+        </w:rPr>
+        <w:t>Primer prototipo con los primeros niveles y que se pueda mover la raqueta.</w:t>
+      </w:r>
+    </w:p>
+    <w:p>
+      <w:pPr>
+        <w:pStyle w:val="Heading2"/>
+        <w:numPr>
+          <w:ilvl w:val="0"/>
+          <w:numId w:val="14"/>
+        </w:numPr>
+        <w:jc w:val="both"/>
+        <w:rPr>
+          <w:rFonts w:cs="Arial"/>
+          <w:b w:val="0"/>
+          <w:bCs/>
+        </w:rPr>
+      </w:pPr>
+      <w:r>
+        <w:rPr>
+          <w:rFonts w:cs="Arial"/>
+          <w:b w:val="0"/>
+          <w:bCs/>
+        </w:rPr>
+        <w:t>Segundo prototipo con la pelota moviéndose y rebotando en las paredes.</w:t>
+      </w:r>
+    </w:p>
+    <w:p>
+      <w:pPr>
+        <w:pStyle w:val="Heading2"/>
+        <w:numPr>
+          <w:ilvl w:val="0"/>
+          <w:numId w:val="14"/>
+        </w:numPr>
+        <w:jc w:val="both"/>
+        <w:rPr>
+          <w:rFonts w:cs="Arial"/>
+          <w:b w:val="0"/>
+          <w:bCs/>
+        </w:rPr>
+      </w:pPr>
+      <w:r>
+        <w:rPr>
+          <w:rFonts w:cs="Arial"/>
+          <w:b w:val="0"/>
+          <w:bCs/>
+        </w:rPr>
+        <w:t>Tercer prototipo con control del estado de los bloques.</w:t>
+      </w:r>
+    </w:p>
+    <w:p>
+      <w:pPr>
+        <w:pStyle w:val="Heading1"/>
+        <w:jc w:val="both"/>
+        <w:rPr>
+          <w:rFonts w:cs="Arial"/>
+        </w:rPr>
+      </w:pPr>
+    </w:p>
+    <w:p>
+      <w:pPr>
+        <w:pStyle w:val="Heading1"/>
+        <w:jc w:val="both"/>
+        <w:rPr>
+          <w:rFonts w:cs="Arial"/>
+          <w:color w:val="000000"/>
           <w:sz w:val="24"/>
           <w:szCs w:val="24"/>
         </w:rPr>
       </w:pPr>
-      <w:bookmarkStart w:id="7" w:name="_Toc78139766"/>
-      <w:r>
-        <w:rPr>
+      <w:r>
+        <w:rPr>
+          <w:rFonts w:cs="Arial"/>
+          <w:color w:val="000000"/>
           <w:sz w:val="24"/>
           <w:szCs w:val="24"/>
         </w:rPr>
+        <w:t>Hi-Fi</w:t>
+      </w:r>
+    </w:p>
+    <w:p>
+      <w:pPr>
+        <w:pStyle w:val="Heading1"/>
+        <w:jc w:val="both"/>
+        <w:rPr>
+          <w:rFonts w:cs="Arial"/>
+          <w:color w:val="000000"/>
+          <w:sz w:val="24"/>
+          <w:szCs w:val="24"/>
+        </w:rPr>
+      </w:pPr>
+    </w:p>
+    <w:p>
+      <w:pPr>
+        <w:pStyle w:val="Heading1"/>
+        <w:numPr>
+          <w:ilvl w:val="0"/>
+          <w:numId w:val="15"/>
+        </w:numPr>
+        <w:tabs>
+          <w:tab w:val="num" w:pos="360"/>
+        </w:tabs>
+        <w:ind w:left="0" w:firstLine="0"/>
+        <w:jc w:val="both"/>
+        <w:rPr>
+          <w:rFonts w:cs="Arial"/>
+          <w:b w:val="0"/>
+          <w:bCs w:val="0"/>
+          <w:color w:val="000000"/>
+          <w:sz w:val="24"/>
+          <w:szCs w:val="24"/>
+        </w:rPr>
+      </w:pPr>
+      <w:r>
+        <w:rPr>
+          <w:rFonts w:cs="Arial"/>
+          <w:b w:val="0"/>
+          <w:bCs w:val="0"/>
+          <w:color w:val="000000"/>
+          <w:sz w:val="24"/>
+          <w:szCs w:val="24"/>
+        </w:rPr>
+        <w:t xml:space="preserve">Primer prototipo con más niveles, un menú principal y control de </w:t>
+      </w:r>
+      <w:proofErr w:type="spellStart"/>
+      <w:r>
+        <w:rPr>
+          <w:rFonts w:cs="Arial"/>
+          <w:b w:val="0"/>
+          <w:bCs w:val="0"/>
+          <w:color w:val="000000"/>
+          <w:sz w:val="24"/>
+          <w:szCs w:val="24"/>
+        </w:rPr>
+        <w:t>power</w:t>
+      </w:r>
+      <w:proofErr w:type="spellEnd"/>
+      <w:r>
+        <w:rPr>
+          <w:rFonts w:cs="Arial"/>
+          <w:b w:val="0"/>
+          <w:bCs w:val="0"/>
+          <w:color w:val="000000"/>
+          <w:sz w:val="24"/>
+          <w:szCs w:val="24"/>
+        </w:rPr>
+        <w:t>-ups.</w:t>
+      </w:r>
+    </w:p>
+    <w:p>
+      <w:pPr>
+        <w:pStyle w:val="Heading1"/>
+        <w:numPr>
+          <w:ilvl w:val="0"/>
+          <w:numId w:val="15"/>
+        </w:numPr>
+        <w:tabs>
+          <w:tab w:val="num" w:pos="360"/>
+        </w:tabs>
+        <w:ind w:left="0" w:firstLine="0"/>
+        <w:jc w:val="both"/>
+        <w:rPr>
+          <w:rFonts w:cs="Arial"/>
+        </w:rPr>
+      </w:pPr>
+      <w:r>
+        <w:rPr>
+          <w:rFonts w:cs="Arial"/>
+          <w:b w:val="0"/>
+          <w:bCs w:val="0"/>
+          <w:color w:val="000000"/>
+          <w:sz w:val="24"/>
+          <w:szCs w:val="24"/>
+        </w:rPr>
+        <w:t xml:space="preserve">Segundo prototipo con marcadores, control de los efectos realizados por los </w:t>
+      </w:r>
+      <w:proofErr w:type="spellStart"/>
+      <w:r>
+        <w:rPr>
+          <w:rFonts w:cs="Arial"/>
+          <w:b w:val="0"/>
+          <w:bCs w:val="0"/>
+          <w:color w:val="000000"/>
+          <w:sz w:val="24"/>
+          <w:szCs w:val="24"/>
+        </w:rPr>
+        <w:t>power</w:t>
+      </w:r>
+      <w:proofErr w:type="spellEnd"/>
+      <w:r>
+        <w:rPr>
+          <w:rFonts w:cs="Arial"/>
+          <w:b w:val="0"/>
+          <w:bCs w:val="0"/>
+          <w:color w:val="000000"/>
+          <w:sz w:val="24"/>
+          <w:szCs w:val="24"/>
+        </w:rPr>
+        <w:t>-ups y control de los sonidos del juego.</w:t>
+      </w:r>
+    </w:p>
+    <w:p>
+      <w:pPr>
+        <w:pStyle w:val="Heading1"/>
+      </w:pPr>
+    </w:p>
+    <w:p>
+      <w:pPr>
+        <w:pStyle w:val="Heading2"/>
+      </w:pPr>
+      <w:r>
+        <w:t>3.3. Perfiles de usuarios</w:t>
+      </w:r>
+    </w:p>
+    <w:p>
+      <w:pPr>
+        <w:pStyle w:val="Heading2"/>
+      </w:pPr>
+    </w:p>
+    <w:p>
+      <w:pPr>
+        <w:pStyle w:val="Heading2"/>
+        <w:rPr>
+          <w:b w:val="0"/>
+          <w:bCs/>
+        </w:rPr>
+      </w:pPr>
+      <w:r>
+        <w:rPr>
+          <w:b w:val="0"/>
+          <w:bCs/>
+        </w:rPr>
+        <w:t>Los públicos objetivos del videojuego son:</w:t>
+      </w:r>
+    </w:p>
+    <w:p>
+      <w:pPr>
+        <w:pStyle w:val="Heading1"/>
+        <w:rPr>
+          <w:b w:val="0"/>
+        </w:rPr>
+      </w:pPr>
+    </w:p>
+    <w:p>
+      <w:pPr>
+        <w:pStyle w:val="Heading1"/>
+        <w:numPr>
+          <w:ilvl w:val="0"/>
+          <w:numId w:val="13"/>
+        </w:numPr>
+        <w:rPr>
+          <w:b w:val="0"/>
+          <w:sz w:val="24"/>
+          <w:szCs w:val="24"/>
+        </w:rPr>
+      </w:pPr>
+      <w:r>
+        <w:rPr>
+          <w:b w:val="0"/>
+          <w:sz w:val="24"/>
+          <w:szCs w:val="24"/>
+        </w:rPr>
+        <w:t>Para todo público, excepto niños menores de 3 años.</w:t>
+      </w:r>
+    </w:p>
+    <w:p>
+      <w:pPr>
+        <w:pStyle w:val="Heading1"/>
+        <w:numPr>
+          <w:ilvl w:val="0"/>
+          <w:numId w:val="13"/>
+        </w:numPr>
+        <w:rPr>
+          <w:b w:val="0"/>
+          <w:sz w:val="24"/>
+          <w:szCs w:val="24"/>
+        </w:rPr>
+      </w:pPr>
+      <w:r>
+        <w:rPr>
+          <w:b w:val="0"/>
+          <w:sz w:val="24"/>
+          <w:szCs w:val="24"/>
+        </w:rPr>
+        <w:t xml:space="preserve">Personas aficionadas a los juegos de </w:t>
+      </w:r>
+      <w:proofErr w:type="spellStart"/>
+      <w:r>
+        <w:rPr>
+          <w:b w:val="0"/>
+          <w:sz w:val="24"/>
+          <w:szCs w:val="24"/>
+        </w:rPr>
+        <w:t>Arcade</w:t>
+      </w:r>
+      <w:proofErr w:type="spellEnd"/>
+      <w:r>
+        <w:rPr>
+          <w:b w:val="0"/>
+          <w:sz w:val="24"/>
+          <w:szCs w:val="24"/>
+        </w:rPr>
+        <w:t>.</w:t>
+      </w:r>
+    </w:p>
+    <w:p>
+      <w:pPr>
+        <w:pStyle w:val="Heading1"/>
+        <w:numPr>
+          <w:ilvl w:val="0"/>
+          <w:numId w:val="13"/>
+        </w:numPr>
+        <w:rPr>
+          <w:b w:val="0"/>
+          <w:sz w:val="24"/>
+          <w:szCs w:val="24"/>
+        </w:rPr>
+      </w:pPr>
+      <w:r>
+        <w:rPr>
+          <w:b w:val="0"/>
+          <w:sz w:val="24"/>
+          <w:szCs w:val="24"/>
+        </w:rPr>
+        <w:t>Personas que tengan acceso a computadoras.</w:t>
+      </w:r>
+    </w:p>
+    <w:p>
+      <w:pPr>
+        <w:pStyle w:val="Heading1"/>
+        <w:rPr>
+          <w:sz w:val="24"/>
+          <w:szCs w:val="24"/>
+        </w:rPr>
+      </w:pPr>
+    </w:p>
+    <w:p>
+      <w:pPr>
+        <w:pStyle w:val="Heading1"/>
+        <w:rPr>
+          <w:sz w:val="24"/>
+          <w:szCs w:val="24"/>
+        </w:rPr>
+      </w:pPr>
+    </w:p>
+    <w:p>
+      <w:pPr>
+        <w:pStyle w:val="Heading1"/>
+        <w:rPr>
+          <w:sz w:val="24"/>
+          <w:szCs w:val="24"/>
+        </w:rPr>
+      </w:pPr>
+      <w:r>
+        <w:rPr>
+          <w:sz w:val="24"/>
+          <w:szCs w:val="24"/>
+        </w:rPr>
         <w:t>LINK DE GITHUB</w:t>
       </w:r>
       <w:bookmarkEnd w:id="7"/>
     </w:p>
     <w:p>
       <w:pPr>
-        <w:pStyle w:val="Ttulo1"/>
+        <w:pStyle w:val="Heading1"/>
         <w:rPr>
           <w:sz w:val="32"/>
           <w:szCs w:val="32"/>
@@ -2183,7 +2611,7 @@
       <w:hyperlink r:id="rId9" w:history="1">
         <w:r>
           <w:rPr>
-            <w:rStyle w:val="Hipervnculo"/>
+            <w:rStyle w:val="Hyperlink"/>
           </w:rPr>
           <w:t>https://github.com/albrto-garcia/proyecto-final-videojuegos/</w:t>
         </w:r>
@@ -2238,7 +2666,7 @@
     <w:sdtContent>
       <w:p>
         <w:pPr>
-          <w:pStyle w:val="Piedepgina"/>
+          <w:pStyle w:val="Footer"/>
           <w:jc w:val="right"/>
         </w:pPr>
         <w:r>
@@ -2267,7 +2695,7 @@
   </w:sdt>
   <w:p>
     <w:pPr>
-      <w:pStyle w:val="Piedepgina"/>
+      <w:pStyle w:val="Footer"/>
     </w:pPr>
   </w:p>
 </w:ftr>
@@ -2910,6 +3338,234 @@
     </w:lvl>
   </w:abstractNum>
   <w:abstractNum w:abstractNumId="6" w15:restartNumberingAfterBreak="0">
+    <w:nsid w:val="4473455E"/>
+    <w:multiLevelType w:val="hybridMultilevel"/>
+    <w:tmpl w:val="FD5A1A16"/>
+    <w:lvl w:ilvl="0" w:tplc="09F0C182">
+      <w:start w:val="1"/>
+      <w:numFmt w:val="bullet"/>
+      <w:lvlText w:val=""/>
+      <w:lvlJc w:val="left"/>
+      <w:pPr>
+        <w:ind w:left="720" w:hanging="360"/>
+      </w:pPr>
+      <w:rPr>
+        <w:rFonts w:ascii="Symbol" w:hAnsi="Symbol" w:hint="default"/>
+        <w:sz w:val="24"/>
+        <w:szCs w:val="24"/>
+      </w:rPr>
+    </w:lvl>
+    <w:lvl w:ilvl="1" w:tplc="1C0A0003" w:tentative="1">
+      <w:start w:val="1"/>
+      <w:numFmt w:val="bullet"/>
+      <w:lvlText w:val="o"/>
+      <w:lvlJc w:val="left"/>
+      <w:pPr>
+        <w:ind w:left="1440" w:hanging="360"/>
+      </w:pPr>
+      <w:rPr>
+        <w:rFonts w:ascii="Courier New" w:hAnsi="Courier New" w:cs="Courier New" w:hint="default"/>
+      </w:rPr>
+    </w:lvl>
+    <w:lvl w:ilvl="2" w:tplc="1C0A0005" w:tentative="1">
+      <w:start w:val="1"/>
+      <w:numFmt w:val="bullet"/>
+      <w:lvlText w:val=""/>
+      <w:lvlJc w:val="left"/>
+      <w:pPr>
+        <w:ind w:left="2160" w:hanging="360"/>
+      </w:pPr>
+      <w:rPr>
+        <w:rFonts w:ascii="Wingdings" w:hAnsi="Wingdings" w:hint="default"/>
+      </w:rPr>
+    </w:lvl>
+    <w:lvl w:ilvl="3" w:tplc="1C0A0001" w:tentative="1">
+      <w:start w:val="1"/>
+      <w:numFmt w:val="bullet"/>
+      <w:lvlText w:val=""/>
+      <w:lvlJc w:val="left"/>
+      <w:pPr>
+        <w:ind w:left="2880" w:hanging="360"/>
+      </w:pPr>
+      <w:rPr>
+        <w:rFonts w:ascii="Symbol" w:hAnsi="Symbol" w:hint="default"/>
+      </w:rPr>
+    </w:lvl>
+    <w:lvl w:ilvl="4" w:tplc="1C0A0003" w:tentative="1">
+      <w:start w:val="1"/>
+      <w:numFmt w:val="bullet"/>
+      <w:lvlText w:val="o"/>
+      <w:lvlJc w:val="left"/>
+      <w:pPr>
+        <w:ind w:left="3600" w:hanging="360"/>
+      </w:pPr>
+      <w:rPr>
+        <w:rFonts w:ascii="Courier New" w:hAnsi="Courier New" w:cs="Courier New" w:hint="default"/>
+      </w:rPr>
+    </w:lvl>
+    <w:lvl w:ilvl="5" w:tplc="1C0A0005" w:tentative="1">
+      <w:start w:val="1"/>
+      <w:numFmt w:val="bullet"/>
+      <w:lvlText w:val=""/>
+      <w:lvlJc w:val="left"/>
+      <w:pPr>
+        <w:ind w:left="4320" w:hanging="360"/>
+      </w:pPr>
+      <w:rPr>
+        <w:rFonts w:ascii="Wingdings" w:hAnsi="Wingdings" w:hint="default"/>
+      </w:rPr>
+    </w:lvl>
+    <w:lvl w:ilvl="6" w:tplc="1C0A0001" w:tentative="1">
+      <w:start w:val="1"/>
+      <w:numFmt w:val="bullet"/>
+      <w:lvlText w:val=""/>
+      <w:lvlJc w:val="left"/>
+      <w:pPr>
+        <w:ind w:left="5040" w:hanging="360"/>
+      </w:pPr>
+      <w:rPr>
+        <w:rFonts w:ascii="Symbol" w:hAnsi="Symbol" w:hint="default"/>
+      </w:rPr>
+    </w:lvl>
+    <w:lvl w:ilvl="7" w:tplc="1C0A0003" w:tentative="1">
+      <w:start w:val="1"/>
+      <w:numFmt w:val="bullet"/>
+      <w:lvlText w:val="o"/>
+      <w:lvlJc w:val="left"/>
+      <w:pPr>
+        <w:ind w:left="5760" w:hanging="360"/>
+      </w:pPr>
+      <w:rPr>
+        <w:rFonts w:ascii="Courier New" w:hAnsi="Courier New" w:cs="Courier New" w:hint="default"/>
+      </w:rPr>
+    </w:lvl>
+    <w:lvl w:ilvl="8" w:tplc="1C0A0005" w:tentative="1">
+      <w:start w:val="1"/>
+      <w:numFmt w:val="bullet"/>
+      <w:lvlText w:val=""/>
+      <w:lvlJc w:val="left"/>
+      <w:pPr>
+        <w:ind w:left="6480" w:hanging="360"/>
+      </w:pPr>
+      <w:rPr>
+        <w:rFonts w:ascii="Wingdings" w:hAnsi="Wingdings" w:hint="default"/>
+      </w:rPr>
+    </w:lvl>
+  </w:abstractNum>
+  <w:abstractNum w:abstractNumId="7" w15:restartNumberingAfterBreak="0">
+    <w:nsid w:val="4DA20516"/>
+    <w:multiLevelType w:val="hybridMultilevel"/>
+    <w:tmpl w:val="B8D41C3A"/>
+    <w:lvl w:ilvl="0" w:tplc="1C0A0001">
+      <w:start w:val="1"/>
+      <w:numFmt w:val="bullet"/>
+      <w:lvlText w:val=""/>
+      <w:lvlJc w:val="left"/>
+      <w:pPr>
+        <w:ind w:left="720" w:hanging="360"/>
+      </w:pPr>
+      <w:rPr>
+        <w:rFonts w:ascii="Symbol" w:hAnsi="Symbol" w:hint="default"/>
+      </w:rPr>
+    </w:lvl>
+    <w:lvl w:ilvl="1" w:tplc="1C0A0003" w:tentative="1">
+      <w:start w:val="1"/>
+      <w:numFmt w:val="bullet"/>
+      <w:lvlText w:val="o"/>
+      <w:lvlJc w:val="left"/>
+      <w:pPr>
+        <w:ind w:left="1440" w:hanging="360"/>
+      </w:pPr>
+      <w:rPr>
+        <w:rFonts w:ascii="Courier New" w:hAnsi="Courier New" w:cs="Courier New" w:hint="default"/>
+      </w:rPr>
+    </w:lvl>
+    <w:lvl w:ilvl="2" w:tplc="1C0A0005" w:tentative="1">
+      <w:start w:val="1"/>
+      <w:numFmt w:val="bullet"/>
+      <w:lvlText w:val=""/>
+      <w:lvlJc w:val="left"/>
+      <w:pPr>
+        <w:ind w:left="2160" w:hanging="360"/>
+      </w:pPr>
+      <w:rPr>
+        <w:rFonts w:ascii="Wingdings" w:hAnsi="Wingdings" w:hint="default"/>
+      </w:rPr>
+    </w:lvl>
+    <w:lvl w:ilvl="3" w:tplc="1C0A0001" w:tentative="1">
+      <w:start w:val="1"/>
+      <w:numFmt w:val="bullet"/>
+      <w:lvlText w:val=""/>
+      <w:lvlJc w:val="left"/>
+      <w:pPr>
+        <w:ind w:left="2880" w:hanging="360"/>
+      </w:pPr>
+      <w:rPr>
+        <w:rFonts w:ascii="Symbol" w:hAnsi="Symbol" w:hint="default"/>
+      </w:rPr>
+    </w:lvl>
+    <w:lvl w:ilvl="4" w:tplc="1C0A0003" w:tentative="1">
+      <w:start w:val="1"/>
+      <w:numFmt w:val="bullet"/>
+      <w:lvlText w:val="o"/>
+      <w:lvlJc w:val="left"/>
+      <w:pPr>
+        <w:ind w:left="3600" w:hanging="360"/>
+      </w:pPr>
+      <w:rPr>
+        <w:rFonts w:ascii="Courier New" w:hAnsi="Courier New" w:cs="Courier New" w:hint="default"/>
+      </w:rPr>
+    </w:lvl>
+    <w:lvl w:ilvl="5" w:tplc="1C0A0005" w:tentative="1">
+      <w:start w:val="1"/>
+      <w:numFmt w:val="bullet"/>
+      <w:lvlText w:val=""/>
+      <w:lvlJc w:val="left"/>
+      <w:pPr>
+        <w:ind w:left="4320" w:hanging="360"/>
+      </w:pPr>
+      <w:rPr>
+        <w:rFonts w:ascii="Wingdings" w:hAnsi="Wingdings" w:hint="default"/>
+      </w:rPr>
+    </w:lvl>
+    <w:lvl w:ilvl="6" w:tplc="1C0A0001" w:tentative="1">
+      <w:start w:val="1"/>
+      <w:numFmt w:val="bullet"/>
+      <w:lvlText w:val=""/>
+      <w:lvlJc w:val="left"/>
+      <w:pPr>
+        <w:ind w:left="5040" w:hanging="360"/>
+      </w:pPr>
+      <w:rPr>
+        <w:rFonts w:ascii="Symbol" w:hAnsi="Symbol" w:hint="default"/>
+      </w:rPr>
+    </w:lvl>
+    <w:lvl w:ilvl="7" w:tplc="1C0A0003" w:tentative="1">
+      <w:start w:val="1"/>
+      <w:numFmt w:val="bullet"/>
+      <w:lvlText w:val="o"/>
+      <w:lvlJc w:val="left"/>
+      <w:pPr>
+        <w:ind w:left="5760" w:hanging="360"/>
+      </w:pPr>
+      <w:rPr>
+        <w:rFonts w:ascii="Courier New" w:hAnsi="Courier New" w:cs="Courier New" w:hint="default"/>
+      </w:rPr>
+    </w:lvl>
+    <w:lvl w:ilvl="8" w:tplc="1C0A0005" w:tentative="1">
+      <w:start w:val="1"/>
+      <w:numFmt w:val="bullet"/>
+      <w:lvlText w:val=""/>
+      <w:lvlJc w:val="left"/>
+      <w:pPr>
+        <w:ind w:left="6480" w:hanging="360"/>
+      </w:pPr>
+      <w:rPr>
+        <w:rFonts w:ascii="Wingdings" w:hAnsi="Wingdings" w:hint="default"/>
+      </w:rPr>
+    </w:lvl>
+  </w:abstractNum>
+  <w:abstractNum w:abstractNumId="8" w15:restartNumberingAfterBreak="0">
     <w:nsid w:val="51B54BFC"/>
     <w:multiLevelType w:val="hybridMultilevel"/>
     <w:tmpl w:val="7C347514"/>
@@ -3022,7 +3678,7 @@
       </w:rPr>
     </w:lvl>
   </w:abstractNum>
-  <w:abstractNum w:abstractNumId="7" w15:restartNumberingAfterBreak="0">
+  <w:abstractNum w:abstractNumId="9" w15:restartNumberingAfterBreak="0">
     <w:nsid w:val="5C614CAD"/>
     <w:multiLevelType w:val="multilevel"/>
     <w:tmpl w:val="A4A0066E"/>
@@ -3142,7 +3798,7 @@
       </w:rPr>
     </w:lvl>
   </w:abstractNum>
-  <w:abstractNum w:abstractNumId="8" w15:restartNumberingAfterBreak="0">
+  <w:abstractNum w:abstractNumId="10" w15:restartNumberingAfterBreak="0">
     <w:nsid w:val="65CE6BB5"/>
     <w:multiLevelType w:val="hybridMultilevel"/>
     <w:tmpl w:val="BD46B0E4"/>
@@ -3258,7 +3914,7 @@
       </w:rPr>
     </w:lvl>
   </w:abstractNum>
-  <w:abstractNum w:abstractNumId="9" w15:restartNumberingAfterBreak="0">
+  <w:abstractNum w:abstractNumId="11" w15:restartNumberingAfterBreak="0">
     <w:nsid w:val="66884157"/>
     <w:multiLevelType w:val="hybridMultilevel"/>
     <w:tmpl w:val="B890235A"/>
@@ -3371,7 +4027,7 @@
       </w:rPr>
     </w:lvl>
   </w:abstractNum>
-  <w:abstractNum w:abstractNumId="10" w15:restartNumberingAfterBreak="0">
+  <w:abstractNum w:abstractNumId="12" w15:restartNumberingAfterBreak="0">
     <w:nsid w:val="69A41724"/>
     <w:multiLevelType w:val="multilevel"/>
     <w:tmpl w:val="A94AF74E"/>
@@ -3504,7 +4160,7 @@
       </w:rPr>
     </w:lvl>
   </w:abstractNum>
-  <w:abstractNum w:abstractNumId="11" w15:restartNumberingAfterBreak="0">
+  <w:abstractNum w:abstractNumId="13" w15:restartNumberingAfterBreak="0">
     <w:nsid w:val="7ACC374F"/>
     <w:multiLevelType w:val="hybridMultilevel"/>
     <w:tmpl w:val="2BB87F7C"/>
@@ -3599,17 +4255,130 @@
       </w:pPr>
     </w:lvl>
   </w:abstractNum>
+  <w:abstractNum w:abstractNumId="14" w15:restartNumberingAfterBreak="0">
+    <w:nsid w:val="7C157CCA"/>
+    <w:multiLevelType w:val="hybridMultilevel"/>
+    <w:tmpl w:val="40848E7C"/>
+    <w:lvl w:ilvl="0" w:tplc="1C0A0001">
+      <w:start w:val="1"/>
+      <w:numFmt w:val="bullet"/>
+      <w:lvlText w:val=""/>
+      <w:lvlJc w:val="left"/>
+      <w:pPr>
+        <w:ind w:left="720" w:hanging="360"/>
+      </w:pPr>
+      <w:rPr>
+        <w:rFonts w:ascii="Symbol" w:hAnsi="Symbol" w:hint="default"/>
+      </w:rPr>
+    </w:lvl>
+    <w:lvl w:ilvl="1" w:tplc="1C0A0003" w:tentative="1">
+      <w:start w:val="1"/>
+      <w:numFmt w:val="bullet"/>
+      <w:lvlText w:val="o"/>
+      <w:lvlJc w:val="left"/>
+      <w:pPr>
+        <w:ind w:left="1440" w:hanging="360"/>
+      </w:pPr>
+      <w:rPr>
+        <w:rFonts w:ascii="Courier New" w:hAnsi="Courier New" w:cs="Courier New" w:hint="default"/>
+      </w:rPr>
+    </w:lvl>
+    <w:lvl w:ilvl="2" w:tplc="1C0A0005" w:tentative="1">
+      <w:start w:val="1"/>
+      <w:numFmt w:val="bullet"/>
+      <w:lvlText w:val=""/>
+      <w:lvlJc w:val="left"/>
+      <w:pPr>
+        <w:ind w:left="2160" w:hanging="360"/>
+      </w:pPr>
+      <w:rPr>
+        <w:rFonts w:ascii="Wingdings" w:hAnsi="Wingdings" w:hint="default"/>
+      </w:rPr>
+    </w:lvl>
+    <w:lvl w:ilvl="3" w:tplc="1C0A0001" w:tentative="1">
+      <w:start w:val="1"/>
+      <w:numFmt w:val="bullet"/>
+      <w:lvlText w:val=""/>
+      <w:lvlJc w:val="left"/>
+      <w:pPr>
+        <w:ind w:left="2880" w:hanging="360"/>
+      </w:pPr>
+      <w:rPr>
+        <w:rFonts w:ascii="Symbol" w:hAnsi="Symbol" w:hint="default"/>
+      </w:rPr>
+    </w:lvl>
+    <w:lvl w:ilvl="4" w:tplc="1C0A0003" w:tentative="1">
+      <w:start w:val="1"/>
+      <w:numFmt w:val="bullet"/>
+      <w:lvlText w:val="o"/>
+      <w:lvlJc w:val="left"/>
+      <w:pPr>
+        <w:ind w:left="3600" w:hanging="360"/>
+      </w:pPr>
+      <w:rPr>
+        <w:rFonts w:ascii="Courier New" w:hAnsi="Courier New" w:cs="Courier New" w:hint="default"/>
+      </w:rPr>
+    </w:lvl>
+    <w:lvl w:ilvl="5" w:tplc="1C0A0005" w:tentative="1">
+      <w:start w:val="1"/>
+      <w:numFmt w:val="bullet"/>
+      <w:lvlText w:val=""/>
+      <w:lvlJc w:val="left"/>
+      <w:pPr>
+        <w:ind w:left="4320" w:hanging="360"/>
+      </w:pPr>
+      <w:rPr>
+        <w:rFonts w:ascii="Wingdings" w:hAnsi="Wingdings" w:hint="default"/>
+      </w:rPr>
+    </w:lvl>
+    <w:lvl w:ilvl="6" w:tplc="1C0A0001" w:tentative="1">
+      <w:start w:val="1"/>
+      <w:numFmt w:val="bullet"/>
+      <w:lvlText w:val=""/>
+      <w:lvlJc w:val="left"/>
+      <w:pPr>
+        <w:ind w:left="5040" w:hanging="360"/>
+      </w:pPr>
+      <w:rPr>
+        <w:rFonts w:ascii="Symbol" w:hAnsi="Symbol" w:hint="default"/>
+      </w:rPr>
+    </w:lvl>
+    <w:lvl w:ilvl="7" w:tplc="1C0A0003" w:tentative="1">
+      <w:start w:val="1"/>
+      <w:numFmt w:val="bullet"/>
+      <w:lvlText w:val="o"/>
+      <w:lvlJc w:val="left"/>
+      <w:pPr>
+        <w:ind w:left="5760" w:hanging="360"/>
+      </w:pPr>
+      <w:rPr>
+        <w:rFonts w:ascii="Courier New" w:hAnsi="Courier New" w:cs="Courier New" w:hint="default"/>
+      </w:rPr>
+    </w:lvl>
+    <w:lvl w:ilvl="8" w:tplc="1C0A0005" w:tentative="1">
+      <w:start w:val="1"/>
+      <w:numFmt w:val="bullet"/>
+      <w:lvlText w:val=""/>
+      <w:lvlJc w:val="left"/>
+      <w:pPr>
+        <w:ind w:left="6480" w:hanging="360"/>
+      </w:pPr>
+      <w:rPr>
+        <w:rFonts w:ascii="Wingdings" w:hAnsi="Wingdings" w:hint="default"/>
+      </w:rPr>
+    </w:lvl>
+  </w:abstractNum>
   <w:num w:numId="1">
-    <w:abstractNumId w:val="7"/>
+    <w:abstractNumId w:val="9"/>
   </w:num>
   <w:num w:numId="2">
-    <w:abstractNumId w:val="8"/>
+    <w:abstractNumId w:val="10"/>
   </w:num>
   <w:num w:numId="3">
-    <w:abstractNumId w:val="10"/>
+    <w:abstractNumId w:val="12"/>
   </w:num>
   <w:num w:numId="4">
-    <w:abstractNumId w:val="11"/>
+    <w:abstractNumId w:val="13"/>
   </w:num>
   <w:num w:numId="5">
     <w:abstractNumId w:val="2"/>
@@ -3630,9 +4399,18 @@
     <w:abstractNumId w:val="3"/>
   </w:num>
   <w:num w:numId="11">
-    <w:abstractNumId w:val="9"/>
+    <w:abstractNumId w:val="11"/>
   </w:num>
   <w:num w:numId="12">
+    <w:abstractNumId w:val="8"/>
+  </w:num>
+  <w:num w:numId="13">
+    <w:abstractNumId w:val="7"/>
+  </w:num>
+  <w:num w:numId="14">
+    <w:abstractNumId w:val="14"/>
+  </w:num>
+  <w:num w:numId="15">
     <w:abstractNumId w:val="6"/>
   </w:num>
 </w:numbering>
@@ -4049,10 +4827,10 @@
       <w:lang w:val="es-ES" w:eastAsia="es-ES" w:bidi="es-ES"/>
     </w:rPr>
   </w:style>
-  <w:style w:type="paragraph" w:styleId="Ttulo1">
+  <w:style w:type="paragraph" w:styleId="Heading1">
     <w:name w:val="heading 1"/>
     <w:basedOn w:val="Normal"/>
-    <w:link w:val="Ttulo1Car"/>
+    <w:link w:val="Heading1Char"/>
     <w:uiPriority w:val="9"/>
     <w:qFormat/>
     <w:rsid w:val="008B2C82"/>
@@ -4067,11 +4845,11 @@
       <w:szCs w:val="28"/>
     </w:rPr>
   </w:style>
-  <w:style w:type="paragraph" w:styleId="Ttulo2">
+  <w:style w:type="paragraph" w:styleId="Heading2">
     <w:name w:val="heading 2"/>
-    <w:basedOn w:val="Ttulo1"/>
-    <w:next w:val="Ttulo1"/>
-    <w:link w:val="Ttulo2Car"/>
+    <w:basedOn w:val="Heading1"/>
+    <w:next w:val="Heading1"/>
+    <w:link w:val="Heading2Char"/>
     <w:uiPriority w:val="9"/>
     <w:unhideWhenUsed/>
     <w:qFormat/>
@@ -4088,11 +4866,11 @@
       <w:szCs w:val="26"/>
     </w:rPr>
   </w:style>
-  <w:style w:type="paragraph" w:styleId="Ttulo3">
+  <w:style w:type="paragraph" w:styleId="Heading3">
     <w:name w:val="heading 3"/>
-    <w:basedOn w:val="Ttulo2"/>
-    <w:next w:val="Ttulo2"/>
-    <w:link w:val="Ttulo3Car"/>
+    <w:basedOn w:val="Heading2"/>
+    <w:next w:val="Heading2"/>
+    <w:link w:val="Heading3Char"/>
     <w:uiPriority w:val="9"/>
     <w:unhideWhenUsed/>
     <w:qFormat/>
@@ -4104,13 +4882,13 @@
       <w:szCs w:val="24"/>
     </w:rPr>
   </w:style>
-  <w:style w:type="character" w:default="1" w:styleId="Fuentedeprrafopredeter">
+  <w:style w:type="character" w:default="1" w:styleId="DefaultParagraphFont">
     <w:name w:val="Default Paragraph Font"/>
     <w:uiPriority w:val="1"/>
     <w:semiHidden/>
     <w:unhideWhenUsed/>
   </w:style>
-  <w:style w:type="table" w:default="1" w:styleId="Tablanormal">
+  <w:style w:type="table" w:default="1" w:styleId="TableNormal">
     <w:name w:val="Normal Table"/>
     <w:uiPriority w:val="99"/>
     <w:semiHidden/>
@@ -4125,16 +4903,16 @@
       </w:tblCellMar>
     </w:tblPr>
   </w:style>
-  <w:style w:type="numbering" w:default="1" w:styleId="Sinlista">
+  <w:style w:type="numbering" w:default="1" w:styleId="NoList">
     <w:name w:val="No List"/>
     <w:uiPriority w:val="99"/>
     <w:semiHidden/>
     <w:unhideWhenUsed/>
   </w:style>
-  <w:style w:type="character" w:customStyle="1" w:styleId="Ttulo1Car">
-    <w:name w:val="Título 1 Car"/>
-    <w:basedOn w:val="Fuentedeprrafopredeter"/>
-    <w:link w:val="Ttulo1"/>
+  <w:style w:type="character" w:customStyle="1" w:styleId="Heading1Char">
+    <w:name w:val="Heading 1 Char"/>
+    <w:basedOn w:val="DefaultParagraphFont"/>
+    <w:link w:val="Heading1"/>
     <w:uiPriority w:val="9"/>
     <w:rsid w:val="008B2C82"/>
     <w:rPr>
@@ -4146,10 +4924,10 @@
       <w:lang w:val="es-ES" w:eastAsia="es-ES" w:bidi="es-ES"/>
     </w:rPr>
   </w:style>
-  <w:style w:type="paragraph" w:styleId="Textoindependiente">
+  <w:style w:type="paragraph" w:styleId="BodyText">
     <w:name w:val="Body Text"/>
     <w:basedOn w:val="Normal"/>
-    <w:link w:val="TextoindependienteCar"/>
+    <w:link w:val="BodyTextChar"/>
     <w:uiPriority w:val="1"/>
     <w:qFormat/>
     <w:rsid w:val="00D964F2"/>
@@ -4157,10 +4935,10 @@
       <w:szCs w:val="24"/>
     </w:rPr>
   </w:style>
-  <w:style w:type="character" w:customStyle="1" w:styleId="TextoindependienteCar">
-    <w:name w:val="Texto independiente Car"/>
-    <w:basedOn w:val="Fuentedeprrafopredeter"/>
-    <w:link w:val="Textoindependiente"/>
+  <w:style w:type="character" w:customStyle="1" w:styleId="BodyTextChar">
+    <w:name w:val="Body Text Char"/>
+    <w:basedOn w:val="DefaultParagraphFont"/>
+    <w:link w:val="BodyText"/>
     <w:uiPriority w:val="1"/>
     <w:rsid w:val="00D964F2"/>
     <w:rPr>
@@ -4170,10 +4948,10 @@
       <w:lang w:val="es-ES" w:eastAsia="es-ES" w:bidi="es-ES"/>
     </w:rPr>
   </w:style>
-  <w:style w:type="paragraph" w:styleId="Encabezado">
+  <w:style w:type="paragraph" w:styleId="Header">
     <w:name w:val="header"/>
     <w:basedOn w:val="Normal"/>
-    <w:link w:val="EncabezadoCar"/>
+    <w:link w:val="HeaderChar"/>
     <w:uiPriority w:val="99"/>
     <w:unhideWhenUsed/>
     <w:rsid w:val="00D964F2"/>
@@ -4184,10 +4962,10 @@
       </w:tabs>
     </w:pPr>
   </w:style>
-  <w:style w:type="character" w:customStyle="1" w:styleId="EncabezadoCar">
-    <w:name w:val="Encabezado Car"/>
-    <w:basedOn w:val="Fuentedeprrafopredeter"/>
-    <w:link w:val="Encabezado"/>
+  <w:style w:type="character" w:customStyle="1" w:styleId="HeaderChar">
+    <w:name w:val="Header Char"/>
+    <w:basedOn w:val="DefaultParagraphFont"/>
+    <w:link w:val="Header"/>
     <w:uiPriority w:val="99"/>
     <w:rsid w:val="00D964F2"/>
     <w:rPr>
@@ -4195,10 +4973,10 @@
       <w:lang w:val="es-ES" w:eastAsia="es-ES" w:bidi="es-ES"/>
     </w:rPr>
   </w:style>
-  <w:style w:type="paragraph" w:styleId="Piedepgina">
+  <w:style w:type="paragraph" w:styleId="Footer">
     <w:name w:val="footer"/>
     <w:basedOn w:val="Normal"/>
-    <w:link w:val="PiedepginaCar"/>
+    <w:link w:val="FooterChar"/>
     <w:uiPriority w:val="99"/>
     <w:unhideWhenUsed/>
     <w:rsid w:val="00D964F2"/>
@@ -4209,10 +4987,10 @@
       </w:tabs>
     </w:pPr>
   </w:style>
-  <w:style w:type="character" w:customStyle="1" w:styleId="PiedepginaCar">
-    <w:name w:val="Pie de página Car"/>
-    <w:basedOn w:val="Fuentedeprrafopredeter"/>
-    <w:link w:val="Piedepgina"/>
+  <w:style w:type="character" w:customStyle="1" w:styleId="FooterChar">
+    <w:name w:val="Footer Char"/>
+    <w:basedOn w:val="DefaultParagraphFont"/>
+    <w:link w:val="Footer"/>
     <w:uiPriority w:val="99"/>
     <w:rsid w:val="00D964F2"/>
     <w:rPr>
@@ -4220,10 +4998,10 @@
       <w:lang w:val="es-ES" w:eastAsia="es-ES" w:bidi="es-ES"/>
     </w:rPr>
   </w:style>
-  <w:style w:type="character" w:customStyle="1" w:styleId="Ttulo2Car">
-    <w:name w:val="Título 2 Car"/>
-    <w:basedOn w:val="Fuentedeprrafopredeter"/>
-    <w:link w:val="Ttulo2"/>
+  <w:style w:type="character" w:customStyle="1" w:styleId="Heading2Char">
+    <w:name w:val="Heading 2 Char"/>
+    <w:basedOn w:val="DefaultParagraphFont"/>
+    <w:link w:val="Heading2"/>
     <w:uiPriority w:val="9"/>
     <w:rsid w:val="008B2C82"/>
     <w:rPr>
@@ -4234,7 +5012,7 @@
       <w:lang w:val="es-ES" w:eastAsia="es-ES" w:bidi="es-ES"/>
     </w:rPr>
   </w:style>
-  <w:style w:type="paragraph" w:styleId="Prrafodelista">
+  <w:style w:type="paragraph" w:styleId="ListParagraph">
     <w:name w:val="List Paragraph"/>
     <w:basedOn w:val="Normal"/>
     <w:uiPriority w:val="34"/>
@@ -4255,10 +5033,10 @@
       <w:ind w:left="100"/>
     </w:pPr>
   </w:style>
-  <w:style w:type="character" w:customStyle="1" w:styleId="Ttulo3Car">
-    <w:name w:val="Título 3 Car"/>
-    <w:basedOn w:val="Fuentedeprrafopredeter"/>
-    <w:link w:val="Ttulo3"/>
+  <w:style w:type="character" w:customStyle="1" w:styleId="Heading3Char">
+    <w:name w:val="Heading 3 Char"/>
+    <w:basedOn w:val="DefaultParagraphFont"/>
+    <w:link w:val="Heading3"/>
     <w:uiPriority w:val="9"/>
     <w:rsid w:val="00D15516"/>
     <w:rPr>
@@ -4269,9 +5047,9 @@
       <w:lang w:val="es-ES" w:eastAsia="es-ES" w:bidi="es-ES"/>
     </w:rPr>
   </w:style>
-  <w:style w:type="character" w:styleId="Hipervnculo">
+  <w:style w:type="character" w:styleId="Hyperlink">
     <w:name w:val="Hyperlink"/>
-    <w:basedOn w:val="Fuentedeprrafopredeter"/>
+    <w:basedOn w:val="DefaultParagraphFont"/>
     <w:uiPriority w:val="99"/>
     <w:unhideWhenUsed/>
     <w:rsid w:val="00DB672F"/>
@@ -4280,9 +5058,9 @@
       <w:u w:val="single"/>
     </w:rPr>
   </w:style>
-  <w:style w:type="paragraph" w:styleId="TtuloTDC">
+  <w:style w:type="paragraph" w:styleId="TOCHeading">
     <w:name w:val="TOC Heading"/>
-    <w:basedOn w:val="Ttulo1"/>
+    <w:basedOn w:val="Heading1"/>
     <w:next w:val="Normal"/>
     <w:uiPriority w:val="39"/>
     <w:unhideWhenUsed/>
@@ -4306,7 +5084,7 @@
       <w:lang w:val="es-DO" w:eastAsia="es-DO" w:bidi="ar-SA"/>
     </w:rPr>
   </w:style>
-  <w:style w:type="paragraph" w:styleId="TDC1">
+  <w:style w:type="paragraph" w:styleId="TOC1">
     <w:name w:val="toc 1"/>
     <w:basedOn w:val="Normal"/>
     <w:next w:val="Normal"/>
@@ -4333,7 +5111,7 @@
       <w:lang w:val="es-DO" w:eastAsia="en-US" w:bidi="ar-SA"/>
     </w:rPr>
   </w:style>
-  <w:style w:type="paragraph" w:styleId="TDC2">
+  <w:style w:type="paragraph" w:styleId="TOC2">
     <w:name w:val="toc 2"/>
     <w:basedOn w:val="Normal"/>
     <w:next w:val="Normal"/>
@@ -4354,7 +5132,7 @@
       <w:lang w:val="es-DO" w:eastAsia="en-US" w:bidi="ar-SA"/>
     </w:rPr>
   </w:style>
-  <w:style w:type="paragraph" w:styleId="TDC3">
+  <w:style w:type="paragraph" w:styleId="TOC3">
     <w:name w:val="toc 3"/>
     <w:basedOn w:val="Normal"/>
     <w:next w:val="Normal"/>
@@ -4369,7 +5147,7 @@
   </w:style>
   <w:style w:type="character" w:customStyle="1" w:styleId="fontstyle01">
     <w:name w:val="fontstyle01"/>
-    <w:basedOn w:val="Fuentedeprrafopredeter"/>
+    <w:basedOn w:val="DefaultParagraphFont"/>
     <w:rsid w:val="000022DF"/>
     <w:rPr>
       <w:rFonts w:ascii="ArialMT" w:hAnsi="ArialMT" w:hint="default"/>
@@ -4382,9 +5160,9 @@
       <w:szCs w:val="28"/>
     </w:rPr>
   </w:style>
-  <w:style w:type="character" w:styleId="Mencinsinresolver">
+  <w:style w:type="character" w:styleId="UnresolvedMention">
     <w:name w:val="Unresolved Mention"/>
-    <w:basedOn w:val="Fuentedeprrafopredeter"/>
+    <w:basedOn w:val="DefaultParagraphFont"/>
     <w:uiPriority w:val="99"/>
     <w:semiHidden/>
     <w:unhideWhenUsed/>

</xml_diff>

<commit_message>
Modificacion Capitulo 3 - Prefabs y Sprites
</commit_message>
<xml_diff>
--- a/Documentacion/Capitulo III - Desarrollo.docx
+++ b/Documentacion/Capitulo III - Desarrollo.docx
@@ -594,7 +594,7 @@
         <w:p/>
         <w:p>
           <w:pPr>
-            <w:pStyle w:val="TOC2"/>
+            <w:pStyle w:val="TDC2"/>
             <w:tabs>
               <w:tab w:val="left" w:pos="7655"/>
               <w:tab w:val="right" w:leader="dot" w:pos="8828"/>
@@ -2120,7 +2120,7 @@
     </w:p>
     <w:p>
       <w:pPr>
-        <w:pStyle w:val="Heading1"/>
+        <w:pStyle w:val="Ttulo1"/>
         <w:jc w:val="both"/>
       </w:pPr>
       <w:bookmarkStart w:id="6" w:name="_Toc78139767"/>
@@ -2144,6 +2144,2245 @@
     </w:p>
     <w:p>
       <w:pPr>
+        <w:pStyle w:val="Ttulo1"/>
+        <w:jc w:val="both"/>
+      </w:pPr>
+    </w:p>
+    <w:p>
+      <w:pPr>
+        <w:pStyle w:val="Ttulo2"/>
+      </w:pPr>
+      <w:r>
+        <w:t xml:space="preserve">3.1.2. </w:t>
+      </w:r>
+      <w:proofErr w:type="spellStart"/>
+      <w:r>
+        <w:t>Sprites</w:t>
+      </w:r>
+      <w:proofErr w:type="spellEnd"/>
+    </w:p>
+    <w:p>
+      <w:pPr>
+        <w:pStyle w:val="Ttulo1"/>
+        <w:rPr>
+          <w:sz w:val="24"/>
+          <w:szCs w:val="24"/>
+        </w:rPr>
+      </w:pPr>
+    </w:p>
+    <w:p>
+      <w:pPr>
+        <w:pStyle w:val="Ttulo1"/>
+        <w:rPr>
+          <w:sz w:val="24"/>
+          <w:szCs w:val="24"/>
+        </w:rPr>
+      </w:pPr>
+      <w:r>
+        <w:rPr>
+          <w:sz w:val="24"/>
+          <w:szCs w:val="24"/>
+        </w:rPr>
+        <w:t>background.jpg</w:t>
+      </w:r>
+    </w:p>
+    <w:p>
+      <w:pPr>
+        <w:pStyle w:val="Ttulo1"/>
+        <w:rPr>
+          <w:sz w:val="24"/>
+          <w:szCs w:val="24"/>
+        </w:rPr>
+      </w:pPr>
+    </w:p>
+    <w:p>
+      <w:pPr>
+        <w:pStyle w:val="Ttulo1"/>
+        <w:jc w:val="center"/>
+        <w:rPr>
+          <w:sz w:val="24"/>
+          <w:szCs w:val="24"/>
+        </w:rPr>
+      </w:pPr>
+      <w:r>
+        <w:rPr>
+          <w:noProof/>
+          <w:sz w:val="24"/>
+          <w:szCs w:val="24"/>
+        </w:rPr>
+        <w:drawing>
+          <wp:inline distT="0" distB="0" distL="0" distR="0" wp14:anchorId="41EEA856" wp14:editId="7BBCCFA5">
+            <wp:extent cx="2550406" cy="4533900"/>
+            <wp:effectExtent l="0" t="0" r="2540" b="0"/>
+            <wp:docPr id="2" name="Imagen 2"/>
+            <wp:cNvGraphicFramePr>
+              <a:graphicFrameLocks xmlns:a="http://schemas.openxmlformats.org/drawingml/2006/main" noChangeAspect="1"/>
+            </wp:cNvGraphicFramePr>
+            <a:graphic xmlns:a="http://schemas.openxmlformats.org/drawingml/2006/main">
+              <a:graphicData uri="http://schemas.openxmlformats.org/drawingml/2006/picture">
+                <pic:pic xmlns:pic="http://schemas.openxmlformats.org/drawingml/2006/picture">
+                  <pic:nvPicPr>
+                    <pic:cNvPr id="0" name="Picture 1"/>
+                    <pic:cNvPicPr>
+                      <a:picLocks noChangeAspect="1" noChangeArrowheads="1"/>
+                    </pic:cNvPicPr>
+                  </pic:nvPicPr>
+                  <pic:blipFill>
+                    <a:blip r:embed="rId9">
+                      <a:extLst>
+                        <a:ext uri="{28A0092B-C50C-407E-A947-70E740481C1C}">
+                          <a14:useLocalDpi xmlns:a14="http://schemas.microsoft.com/office/drawing/2010/main" val="0"/>
+                        </a:ext>
+                      </a:extLst>
+                    </a:blip>
+                    <a:srcRect/>
+                    <a:stretch>
+                      <a:fillRect/>
+                    </a:stretch>
+                  </pic:blipFill>
+                  <pic:spPr bwMode="auto">
+                    <a:xfrm>
+                      <a:off x="0" y="0"/>
+                      <a:ext cx="2570322" cy="4569305"/>
+                    </a:xfrm>
+                    <a:prstGeom prst="rect">
+                      <a:avLst/>
+                    </a:prstGeom>
+                    <a:noFill/>
+                    <a:ln>
+                      <a:noFill/>
+                    </a:ln>
+                  </pic:spPr>
+                </pic:pic>
+              </a:graphicData>
+            </a:graphic>
+          </wp:inline>
+        </w:drawing>
+      </w:r>
+    </w:p>
+    <w:p>
+      <w:pPr>
+        <w:pStyle w:val="Ttulo1"/>
+        <w:rPr>
+          <w:sz w:val="24"/>
+          <w:szCs w:val="24"/>
+        </w:rPr>
+      </w:pPr>
+      <w:r>
+        <w:rPr>
+          <w:sz w:val="24"/>
+          <w:szCs w:val="24"/>
+        </w:rPr>
+        <w:t>ball.png</w:t>
+      </w:r>
+    </w:p>
+    <w:p>
+      <w:pPr>
+        <w:pStyle w:val="Ttulo1"/>
+        <w:rPr>
+          <w:sz w:val="24"/>
+          <w:szCs w:val="24"/>
+        </w:rPr>
+      </w:pPr>
+    </w:p>
+    <w:p>
+      <w:pPr>
+        <w:pStyle w:val="Ttulo1"/>
+        <w:jc w:val="center"/>
+        <w:rPr>
+          <w:sz w:val="24"/>
+          <w:szCs w:val="24"/>
+        </w:rPr>
+      </w:pPr>
+      <w:r>
+        <w:rPr>
+          <w:noProof/>
+          <w:sz w:val="24"/>
+          <w:szCs w:val="24"/>
+        </w:rPr>
+        <w:drawing>
+          <wp:inline distT="0" distB="0" distL="0" distR="0" wp14:anchorId="1576D612" wp14:editId="0AFF1E06">
+            <wp:extent cx="378000" cy="442800"/>
+            <wp:effectExtent l="0" t="0" r="3175" b="0"/>
+            <wp:docPr id="4" name="Imagen 4"/>
+            <wp:cNvGraphicFramePr>
+              <a:graphicFrameLocks xmlns:a="http://schemas.openxmlformats.org/drawingml/2006/main" noChangeAspect="1"/>
+            </wp:cNvGraphicFramePr>
+            <a:graphic xmlns:a="http://schemas.openxmlformats.org/drawingml/2006/main">
+              <a:graphicData uri="http://schemas.openxmlformats.org/drawingml/2006/picture">
+                <pic:pic xmlns:pic="http://schemas.openxmlformats.org/drawingml/2006/picture">
+                  <pic:nvPicPr>
+                    <pic:cNvPr id="0" name="Picture 3"/>
+                    <pic:cNvPicPr>
+                      <a:picLocks noChangeAspect="1" noChangeArrowheads="1"/>
+                    </pic:cNvPicPr>
+                  </pic:nvPicPr>
+                  <pic:blipFill>
+                    <a:blip r:embed="rId10">
+                      <a:extLst>
+                        <a:ext uri="{28A0092B-C50C-407E-A947-70E740481C1C}">
+                          <a14:useLocalDpi xmlns:a14="http://schemas.microsoft.com/office/drawing/2010/main" val="0"/>
+                        </a:ext>
+                      </a:extLst>
+                    </a:blip>
+                    <a:srcRect/>
+                    <a:stretch>
+                      <a:fillRect/>
+                    </a:stretch>
+                  </pic:blipFill>
+                  <pic:spPr bwMode="auto">
+                    <a:xfrm>
+                      <a:off x="0" y="0"/>
+                      <a:ext cx="378000" cy="442800"/>
+                    </a:xfrm>
+                    <a:prstGeom prst="rect">
+                      <a:avLst/>
+                    </a:prstGeom>
+                    <a:noFill/>
+                    <a:ln>
+                      <a:noFill/>
+                    </a:ln>
+                  </pic:spPr>
+                </pic:pic>
+              </a:graphicData>
+            </a:graphic>
+          </wp:inline>
+        </w:drawing>
+      </w:r>
+    </w:p>
+    <w:p>
+      <w:pPr>
+        <w:pStyle w:val="Ttulo1"/>
+        <w:rPr>
+          <w:sz w:val="24"/>
+          <w:szCs w:val="24"/>
+        </w:rPr>
+      </w:pPr>
+    </w:p>
+    <w:p>
+      <w:pPr>
+        <w:pStyle w:val="Ttulo1"/>
+        <w:rPr>
+          <w:sz w:val="24"/>
+          <w:szCs w:val="24"/>
+        </w:rPr>
+      </w:pPr>
+      <w:r>
+        <w:rPr>
+          <w:sz w:val="24"/>
+          <w:szCs w:val="24"/>
+        </w:rPr>
+        <w:t>paddle.png</w:t>
+      </w:r>
+    </w:p>
+    <w:p>
+      <w:pPr>
+        <w:pStyle w:val="Ttulo1"/>
+        <w:rPr>
+          <w:sz w:val="24"/>
+          <w:szCs w:val="24"/>
+        </w:rPr>
+      </w:pPr>
+    </w:p>
+    <w:p>
+      <w:pPr>
+        <w:pStyle w:val="Ttulo1"/>
+        <w:jc w:val="center"/>
+        <w:rPr>
+          <w:sz w:val="24"/>
+          <w:szCs w:val="24"/>
+        </w:rPr>
+      </w:pPr>
+      <w:r>
+        <w:rPr>
+          <w:noProof/>
+          <w:sz w:val="24"/>
+          <w:szCs w:val="24"/>
+        </w:rPr>
+        <w:drawing>
+          <wp:inline distT="0" distB="0" distL="0" distR="0" wp14:anchorId="782F8978" wp14:editId="52B9B0C3">
+            <wp:extent cx="2502958" cy="314325"/>
+            <wp:effectExtent l="0" t="0" r="0" b="0"/>
+            <wp:docPr id="28" name="Imagen 28"/>
+            <wp:cNvGraphicFramePr>
+              <a:graphicFrameLocks xmlns:a="http://schemas.openxmlformats.org/drawingml/2006/main" noChangeAspect="1"/>
+            </wp:cNvGraphicFramePr>
+            <a:graphic xmlns:a="http://schemas.openxmlformats.org/drawingml/2006/main">
+              <a:graphicData uri="http://schemas.openxmlformats.org/drawingml/2006/picture">
+                <pic:pic xmlns:pic="http://schemas.openxmlformats.org/drawingml/2006/picture">
+                  <pic:nvPicPr>
+                    <pic:cNvPr id="0" name="Picture 15"/>
+                    <pic:cNvPicPr>
+                      <a:picLocks noChangeAspect="1" noChangeArrowheads="1"/>
+                    </pic:cNvPicPr>
+                  </pic:nvPicPr>
+                  <pic:blipFill>
+                    <a:blip r:embed="rId11">
+                      <a:extLst>
+                        <a:ext uri="{28A0092B-C50C-407E-A947-70E740481C1C}">
+                          <a14:useLocalDpi xmlns:a14="http://schemas.microsoft.com/office/drawing/2010/main" val="0"/>
+                        </a:ext>
+                      </a:extLst>
+                    </a:blip>
+                    <a:srcRect/>
+                    <a:stretch>
+                      <a:fillRect/>
+                    </a:stretch>
+                  </pic:blipFill>
+                  <pic:spPr bwMode="auto">
+                    <a:xfrm>
+                      <a:off x="0" y="0"/>
+                      <a:ext cx="2504095" cy="314468"/>
+                    </a:xfrm>
+                    <a:prstGeom prst="rect">
+                      <a:avLst/>
+                    </a:prstGeom>
+                    <a:noFill/>
+                    <a:ln>
+                      <a:noFill/>
+                    </a:ln>
+                  </pic:spPr>
+                </pic:pic>
+              </a:graphicData>
+            </a:graphic>
+          </wp:inline>
+        </w:drawing>
+      </w:r>
+    </w:p>
+    <w:p>
+      <w:pPr>
+        <w:pStyle w:val="Ttulo1"/>
+        <w:rPr>
+          <w:sz w:val="24"/>
+          <w:szCs w:val="24"/>
+        </w:rPr>
+      </w:pPr>
+    </w:p>
+    <w:p>
+      <w:pPr>
+        <w:widowControl/>
+        <w:autoSpaceDE/>
+        <w:autoSpaceDN/>
+        <w:spacing w:after="160" w:line="259" w:lineRule="auto"/>
+        <w:rPr>
+          <w:rFonts w:ascii="Arial" w:hAnsi="Arial"/>
+          <w:b/>
+          <w:bCs/>
+          <w:szCs w:val="24"/>
+        </w:rPr>
+      </w:pPr>
+      <w:r>
+        <w:rPr>
+          <w:szCs w:val="24"/>
+        </w:rPr>
+        <w:br w:type="page"/>
+      </w:r>
+    </w:p>
+    <w:p>
+      <w:pPr>
+        <w:pStyle w:val="Ttulo1"/>
+        <w:rPr>
+          <w:sz w:val="24"/>
+          <w:szCs w:val="24"/>
+        </w:rPr>
+      </w:pPr>
+      <w:r>
+        <w:rPr>
+          <w:sz w:val="24"/>
+          <w:szCs w:val="24"/>
+        </w:rPr>
+        <w:lastRenderedPageBreak/>
+        <w:t>brick.png</w:t>
+      </w:r>
+    </w:p>
+    <w:p>
+      <w:pPr>
+        <w:pStyle w:val="Ttulo1"/>
+        <w:rPr>
+          <w:sz w:val="24"/>
+          <w:szCs w:val="24"/>
+        </w:rPr>
+      </w:pPr>
+    </w:p>
+    <w:p>
+      <w:pPr>
+        <w:pStyle w:val="Ttulo1"/>
+        <w:jc w:val="center"/>
+        <w:rPr>
+          <w:sz w:val="24"/>
+          <w:szCs w:val="24"/>
+        </w:rPr>
+      </w:pPr>
+      <w:r>
+        <w:rPr>
+          <w:noProof/>
+          <w:sz w:val="24"/>
+          <w:szCs w:val="24"/>
+        </w:rPr>
+        <w:drawing>
+          <wp:inline distT="0" distB="0" distL="0" distR="0" wp14:anchorId="38BEFF88" wp14:editId="125DE451">
+            <wp:extent cx="606136" cy="666750"/>
+            <wp:effectExtent l="0" t="0" r="3810" b="0"/>
+            <wp:docPr id="8" name="Imagen 8"/>
+            <wp:cNvGraphicFramePr>
+              <a:graphicFrameLocks xmlns:a="http://schemas.openxmlformats.org/drawingml/2006/main" noChangeAspect="1"/>
+            </wp:cNvGraphicFramePr>
+            <a:graphic xmlns:a="http://schemas.openxmlformats.org/drawingml/2006/main">
+              <a:graphicData uri="http://schemas.openxmlformats.org/drawingml/2006/picture">
+                <pic:pic xmlns:pic="http://schemas.openxmlformats.org/drawingml/2006/picture">
+                  <pic:nvPicPr>
+                    <pic:cNvPr id="0" name="Picture 5"/>
+                    <pic:cNvPicPr>
+                      <a:picLocks noChangeAspect="1" noChangeArrowheads="1"/>
+                    </pic:cNvPicPr>
+                  </pic:nvPicPr>
+                  <pic:blipFill>
+                    <a:blip r:embed="rId12">
+                      <a:extLst>
+                        <a:ext uri="{28A0092B-C50C-407E-A947-70E740481C1C}">
+                          <a14:useLocalDpi xmlns:a14="http://schemas.microsoft.com/office/drawing/2010/main" val="0"/>
+                        </a:ext>
+                      </a:extLst>
+                    </a:blip>
+                    <a:srcRect/>
+                    <a:stretch>
+                      <a:fillRect/>
+                    </a:stretch>
+                  </pic:blipFill>
+                  <pic:spPr bwMode="auto">
+                    <a:xfrm>
+                      <a:off x="0" y="0"/>
+                      <a:ext cx="609138" cy="670052"/>
+                    </a:xfrm>
+                    <a:prstGeom prst="rect">
+                      <a:avLst/>
+                    </a:prstGeom>
+                    <a:noFill/>
+                    <a:ln>
+                      <a:noFill/>
+                    </a:ln>
+                  </pic:spPr>
+                </pic:pic>
+              </a:graphicData>
+            </a:graphic>
+          </wp:inline>
+        </w:drawing>
+      </w:r>
+    </w:p>
+    <w:p>
+      <w:pPr>
+        <w:pStyle w:val="Ttulo1"/>
+        <w:jc w:val="center"/>
+        <w:rPr>
+          <w:sz w:val="24"/>
+          <w:szCs w:val="24"/>
+        </w:rPr>
+      </w:pPr>
+    </w:p>
+    <w:p>
+      <w:pPr>
+        <w:pStyle w:val="Ttulo1"/>
+        <w:rPr>
+          <w:sz w:val="24"/>
+          <w:szCs w:val="24"/>
+        </w:rPr>
+      </w:pPr>
+      <w:r>
+        <w:rPr>
+          <w:sz w:val="24"/>
+          <w:szCs w:val="24"/>
+        </w:rPr>
+        <w:t>brick2.png</w:t>
+      </w:r>
+    </w:p>
+    <w:p>
+      <w:pPr>
+        <w:pStyle w:val="Ttulo1"/>
+        <w:rPr>
+          <w:sz w:val="24"/>
+          <w:szCs w:val="24"/>
+        </w:rPr>
+      </w:pPr>
+    </w:p>
+    <w:p>
+      <w:pPr>
+        <w:pStyle w:val="Ttulo1"/>
+        <w:jc w:val="center"/>
+        <w:rPr>
+          <w:sz w:val="24"/>
+          <w:szCs w:val="24"/>
+        </w:rPr>
+      </w:pPr>
+      <w:r>
+        <w:rPr>
+          <w:noProof/>
+          <w:sz w:val="24"/>
+          <w:szCs w:val="24"/>
+        </w:rPr>
+        <w:drawing>
+          <wp:inline distT="0" distB="0" distL="0" distR="0" wp14:anchorId="370CBE16" wp14:editId="7EE5107B">
+            <wp:extent cx="605455" cy="666000"/>
+            <wp:effectExtent l="0" t="0" r="4445" b="1270"/>
+            <wp:docPr id="13" name="Imagen 13"/>
+            <wp:cNvGraphicFramePr>
+              <a:graphicFrameLocks xmlns:a="http://schemas.openxmlformats.org/drawingml/2006/main" noChangeAspect="1"/>
+            </wp:cNvGraphicFramePr>
+            <a:graphic xmlns:a="http://schemas.openxmlformats.org/drawingml/2006/main">
+              <a:graphicData uri="http://schemas.openxmlformats.org/drawingml/2006/picture">
+                <pic:pic xmlns:pic="http://schemas.openxmlformats.org/drawingml/2006/picture">
+                  <pic:nvPicPr>
+                    <pic:cNvPr id="0" name="Picture 7"/>
+                    <pic:cNvPicPr>
+                      <a:picLocks noChangeAspect="1" noChangeArrowheads="1"/>
+                    </pic:cNvPicPr>
+                  </pic:nvPicPr>
+                  <pic:blipFill>
+                    <a:blip r:embed="rId13">
+                      <a:extLst>
+                        <a:ext uri="{28A0092B-C50C-407E-A947-70E740481C1C}">
+                          <a14:useLocalDpi xmlns:a14="http://schemas.microsoft.com/office/drawing/2010/main" val="0"/>
+                        </a:ext>
+                      </a:extLst>
+                    </a:blip>
+                    <a:srcRect/>
+                    <a:stretch>
+                      <a:fillRect/>
+                    </a:stretch>
+                  </pic:blipFill>
+                  <pic:spPr bwMode="auto">
+                    <a:xfrm>
+                      <a:off x="0" y="0"/>
+                      <a:ext cx="605455" cy="666000"/>
+                    </a:xfrm>
+                    <a:prstGeom prst="rect">
+                      <a:avLst/>
+                    </a:prstGeom>
+                    <a:noFill/>
+                    <a:ln>
+                      <a:noFill/>
+                    </a:ln>
+                  </pic:spPr>
+                </pic:pic>
+              </a:graphicData>
+            </a:graphic>
+          </wp:inline>
+        </w:drawing>
+      </w:r>
+    </w:p>
+    <w:p>
+      <w:pPr>
+        <w:pStyle w:val="Ttulo1"/>
+        <w:rPr>
+          <w:sz w:val="24"/>
+          <w:szCs w:val="24"/>
+        </w:rPr>
+      </w:pPr>
+    </w:p>
+    <w:p>
+      <w:pPr>
+        <w:pStyle w:val="Ttulo1"/>
+        <w:rPr>
+          <w:sz w:val="24"/>
+          <w:szCs w:val="24"/>
+        </w:rPr>
+      </w:pPr>
+      <w:r>
+        <w:rPr>
+          <w:sz w:val="24"/>
+          <w:szCs w:val="24"/>
+        </w:rPr>
+        <w:t>brick3.png</w:t>
+      </w:r>
+    </w:p>
+    <w:p>
+      <w:pPr>
+        <w:pStyle w:val="Ttulo1"/>
+        <w:rPr>
+          <w:sz w:val="24"/>
+          <w:szCs w:val="24"/>
+        </w:rPr>
+      </w:pPr>
+    </w:p>
+    <w:p>
+      <w:pPr>
+        <w:pStyle w:val="Ttulo1"/>
+        <w:jc w:val="center"/>
+        <w:rPr>
+          <w:sz w:val="24"/>
+          <w:szCs w:val="24"/>
+        </w:rPr>
+      </w:pPr>
+      <w:r>
+        <w:rPr>
+          <w:noProof/>
+          <w:sz w:val="24"/>
+          <w:szCs w:val="24"/>
+        </w:rPr>
+        <w:drawing>
+          <wp:inline distT="0" distB="0" distL="0" distR="0" wp14:anchorId="34B62B41" wp14:editId="4BA63E18">
+            <wp:extent cx="605455" cy="666000"/>
+            <wp:effectExtent l="0" t="0" r="4445" b="1270"/>
+            <wp:docPr id="14" name="Imagen 14"/>
+            <wp:cNvGraphicFramePr>
+              <a:graphicFrameLocks xmlns:a="http://schemas.openxmlformats.org/drawingml/2006/main" noChangeAspect="1"/>
+            </wp:cNvGraphicFramePr>
+            <a:graphic xmlns:a="http://schemas.openxmlformats.org/drawingml/2006/main">
+              <a:graphicData uri="http://schemas.openxmlformats.org/drawingml/2006/picture">
+                <pic:pic xmlns:pic="http://schemas.openxmlformats.org/drawingml/2006/picture">
+                  <pic:nvPicPr>
+                    <pic:cNvPr id="0" name="Picture 9"/>
+                    <pic:cNvPicPr>
+                      <a:picLocks noChangeAspect="1" noChangeArrowheads="1"/>
+                    </pic:cNvPicPr>
+                  </pic:nvPicPr>
+                  <pic:blipFill>
+                    <a:blip r:embed="rId14">
+                      <a:extLst>
+                        <a:ext uri="{28A0092B-C50C-407E-A947-70E740481C1C}">
+                          <a14:useLocalDpi xmlns:a14="http://schemas.microsoft.com/office/drawing/2010/main" val="0"/>
+                        </a:ext>
+                      </a:extLst>
+                    </a:blip>
+                    <a:srcRect/>
+                    <a:stretch>
+                      <a:fillRect/>
+                    </a:stretch>
+                  </pic:blipFill>
+                  <pic:spPr bwMode="auto">
+                    <a:xfrm>
+                      <a:off x="0" y="0"/>
+                      <a:ext cx="605455" cy="666000"/>
+                    </a:xfrm>
+                    <a:prstGeom prst="rect">
+                      <a:avLst/>
+                    </a:prstGeom>
+                    <a:noFill/>
+                    <a:ln>
+                      <a:noFill/>
+                    </a:ln>
+                  </pic:spPr>
+                </pic:pic>
+              </a:graphicData>
+            </a:graphic>
+          </wp:inline>
+        </w:drawing>
+      </w:r>
+    </w:p>
+    <w:p>
+      <w:pPr>
+        <w:pStyle w:val="Ttulo1"/>
+        <w:rPr>
+          <w:sz w:val="24"/>
+          <w:szCs w:val="24"/>
+        </w:rPr>
+      </w:pPr>
+    </w:p>
+    <w:p>
+      <w:pPr>
+        <w:pStyle w:val="Ttulo1"/>
+        <w:rPr>
+          <w:sz w:val="24"/>
+          <w:szCs w:val="24"/>
+        </w:rPr>
+      </w:pPr>
+      <w:r>
+        <w:rPr>
+          <w:sz w:val="24"/>
+          <w:szCs w:val="24"/>
+        </w:rPr>
+        <w:t>bullet.png</w:t>
+      </w:r>
+    </w:p>
+    <w:p>
+      <w:pPr>
+        <w:pStyle w:val="Ttulo1"/>
+        <w:rPr>
+          <w:sz w:val="24"/>
+          <w:szCs w:val="24"/>
+        </w:rPr>
+      </w:pPr>
+    </w:p>
+    <w:p>
+      <w:pPr>
+        <w:pStyle w:val="Ttulo1"/>
+        <w:jc w:val="center"/>
+        <w:rPr>
+          <w:sz w:val="24"/>
+          <w:szCs w:val="24"/>
+        </w:rPr>
+      </w:pPr>
+      <w:r>
+        <w:rPr>
+          <w:noProof/>
+          <w:sz w:val="24"/>
+          <w:szCs w:val="24"/>
+        </w:rPr>
+        <w:drawing>
+          <wp:inline distT="0" distB="0" distL="0" distR="0" wp14:anchorId="43A9049F" wp14:editId="462322CD">
+            <wp:extent cx="416092" cy="790575"/>
+            <wp:effectExtent l="0" t="0" r="3175" b="0"/>
+            <wp:docPr id="31" name="Imagen 31"/>
+            <wp:cNvGraphicFramePr>
+              <a:graphicFrameLocks xmlns:a="http://schemas.openxmlformats.org/drawingml/2006/main" noChangeAspect="1"/>
+            </wp:cNvGraphicFramePr>
+            <a:graphic xmlns:a="http://schemas.openxmlformats.org/drawingml/2006/main">
+              <a:graphicData uri="http://schemas.openxmlformats.org/drawingml/2006/picture">
+                <pic:pic xmlns:pic="http://schemas.openxmlformats.org/drawingml/2006/picture">
+                  <pic:nvPicPr>
+                    <pic:cNvPr id="0" name="Picture 28"/>
+                    <pic:cNvPicPr>
+                      <a:picLocks noChangeAspect="1" noChangeArrowheads="1"/>
+                    </pic:cNvPicPr>
+                  </pic:nvPicPr>
+                  <pic:blipFill>
+                    <a:blip r:embed="rId15">
+                      <a:extLst>
+                        <a:ext uri="{28A0092B-C50C-407E-A947-70E740481C1C}">
+                          <a14:useLocalDpi xmlns:a14="http://schemas.microsoft.com/office/drawing/2010/main" val="0"/>
+                        </a:ext>
+                      </a:extLst>
+                    </a:blip>
+                    <a:srcRect/>
+                    <a:stretch>
+                      <a:fillRect/>
+                    </a:stretch>
+                  </pic:blipFill>
+                  <pic:spPr bwMode="auto">
+                    <a:xfrm>
+                      <a:off x="0" y="0"/>
+                      <a:ext cx="420873" cy="799659"/>
+                    </a:xfrm>
+                    <a:prstGeom prst="rect">
+                      <a:avLst/>
+                    </a:prstGeom>
+                    <a:noFill/>
+                    <a:ln>
+                      <a:noFill/>
+                    </a:ln>
+                  </pic:spPr>
+                </pic:pic>
+              </a:graphicData>
+            </a:graphic>
+          </wp:inline>
+        </w:drawing>
+      </w:r>
+    </w:p>
+    <w:p>
+      <w:pPr>
+        <w:pStyle w:val="Ttulo1"/>
+        <w:rPr>
+          <w:sz w:val="24"/>
+          <w:szCs w:val="24"/>
+        </w:rPr>
+      </w:pPr>
+    </w:p>
+    <w:p>
+      <w:pPr>
+        <w:pStyle w:val="Ttulo1"/>
+        <w:rPr>
+          <w:sz w:val="24"/>
+          <w:szCs w:val="24"/>
+        </w:rPr>
+      </w:pPr>
+      <w:r>
+        <w:rPr>
+          <w:sz w:val="24"/>
+          <w:szCs w:val="24"/>
+        </w:rPr>
+        <w:t>expand-paddle-buff.png</w:t>
+      </w:r>
+    </w:p>
+    <w:p>
+      <w:pPr>
+        <w:pStyle w:val="Ttulo1"/>
+        <w:rPr>
+          <w:sz w:val="24"/>
+          <w:szCs w:val="24"/>
+        </w:rPr>
+      </w:pPr>
+    </w:p>
+    <w:p>
+      <w:pPr>
+        <w:pStyle w:val="Ttulo1"/>
+        <w:jc w:val="center"/>
+        <w:rPr>
+          <w:sz w:val="24"/>
+          <w:szCs w:val="24"/>
+        </w:rPr>
+      </w:pPr>
+      <w:r>
+        <w:rPr>
+          <w:noProof/>
+          <w:sz w:val="24"/>
+          <w:szCs w:val="24"/>
+        </w:rPr>
+        <w:drawing>
+          <wp:inline distT="0" distB="0" distL="0" distR="0" wp14:anchorId="4CFAE08C" wp14:editId="4F853F0A">
+            <wp:extent cx="390525" cy="442596"/>
+            <wp:effectExtent l="0" t="0" r="0" b="0"/>
+            <wp:docPr id="25" name="Imagen 25"/>
+            <wp:cNvGraphicFramePr>
+              <a:graphicFrameLocks xmlns:a="http://schemas.openxmlformats.org/drawingml/2006/main" noChangeAspect="1"/>
+            </wp:cNvGraphicFramePr>
+            <a:graphic xmlns:a="http://schemas.openxmlformats.org/drawingml/2006/main">
+              <a:graphicData uri="http://schemas.openxmlformats.org/drawingml/2006/picture">
+                <pic:pic xmlns:pic="http://schemas.openxmlformats.org/drawingml/2006/picture">
+                  <pic:nvPicPr>
+                    <pic:cNvPr id="0" name="Picture 12"/>
+                    <pic:cNvPicPr>
+                      <a:picLocks noChangeAspect="1" noChangeArrowheads="1"/>
+                    </pic:cNvPicPr>
+                  </pic:nvPicPr>
+                  <pic:blipFill>
+                    <a:blip r:embed="rId16">
+                      <a:extLst>
+                        <a:ext uri="{28A0092B-C50C-407E-A947-70E740481C1C}">
+                          <a14:useLocalDpi xmlns:a14="http://schemas.microsoft.com/office/drawing/2010/main" val="0"/>
+                        </a:ext>
+                      </a:extLst>
+                    </a:blip>
+                    <a:srcRect/>
+                    <a:stretch>
+                      <a:fillRect/>
+                    </a:stretch>
+                  </pic:blipFill>
+                  <pic:spPr bwMode="auto">
+                    <a:xfrm>
+                      <a:off x="0" y="0"/>
+                      <a:ext cx="394361" cy="446944"/>
+                    </a:xfrm>
+                    <a:prstGeom prst="rect">
+                      <a:avLst/>
+                    </a:prstGeom>
+                    <a:noFill/>
+                    <a:ln>
+                      <a:noFill/>
+                    </a:ln>
+                  </pic:spPr>
+                </pic:pic>
+              </a:graphicData>
+            </a:graphic>
+          </wp:inline>
+        </w:drawing>
+      </w:r>
+    </w:p>
+    <w:p>
+      <w:pPr>
+        <w:pStyle w:val="Ttulo1"/>
+        <w:ind w:left="720"/>
+        <w:rPr>
+          <w:sz w:val="24"/>
+          <w:szCs w:val="24"/>
+        </w:rPr>
+      </w:pPr>
+    </w:p>
+    <w:p>
+      <w:pPr>
+        <w:pStyle w:val="Ttulo1"/>
+        <w:ind w:left="720"/>
+        <w:rPr>
+          <w:sz w:val="24"/>
+          <w:szCs w:val="24"/>
+        </w:rPr>
+      </w:pPr>
+    </w:p>
+    <w:p>
+      <w:pPr>
+        <w:pStyle w:val="Ttulo1"/>
+        <w:ind w:left="720"/>
+        <w:rPr>
+          <w:sz w:val="24"/>
+          <w:szCs w:val="24"/>
+        </w:rPr>
+      </w:pPr>
+    </w:p>
+    <w:p>
+      <w:pPr>
+        <w:pStyle w:val="Ttulo1"/>
+        <w:ind w:left="720"/>
+        <w:rPr>
+          <w:sz w:val="24"/>
+          <w:szCs w:val="24"/>
+        </w:rPr>
+      </w:pPr>
+    </w:p>
+    <w:p>
+      <w:pPr>
+        <w:pStyle w:val="Ttulo1"/>
+        <w:rPr>
+          <w:sz w:val="24"/>
+          <w:szCs w:val="24"/>
+        </w:rPr>
+      </w:pPr>
+      <w:r>
+        <w:rPr>
+          <w:sz w:val="24"/>
+          <w:szCs w:val="24"/>
+        </w:rPr>
+        <w:t>lightningball-buff.png</w:t>
+      </w:r>
+    </w:p>
+    <w:p>
+      <w:pPr>
+        <w:pStyle w:val="Ttulo1"/>
+        <w:rPr>
+          <w:sz w:val="24"/>
+          <w:szCs w:val="24"/>
+        </w:rPr>
+      </w:pPr>
+    </w:p>
+    <w:p>
+      <w:pPr>
+        <w:pStyle w:val="Ttulo2"/>
+        <w:jc w:val="center"/>
+        <w:rPr>
+          <w:szCs w:val="24"/>
+        </w:rPr>
+      </w:pPr>
+      <w:r>
+        <w:rPr>
+          <w:noProof/>
+          <w:szCs w:val="24"/>
+        </w:rPr>
+        <w:drawing>
+          <wp:inline distT="0" distB="0" distL="0" distR="0" wp14:anchorId="45D036DA" wp14:editId="5FD52954">
+            <wp:extent cx="390706" cy="442800"/>
+            <wp:effectExtent l="0" t="0" r="9525" b="0"/>
+            <wp:docPr id="26" name="Imagen 26"/>
+            <wp:cNvGraphicFramePr>
+              <a:graphicFrameLocks xmlns:a="http://schemas.openxmlformats.org/drawingml/2006/main" noChangeAspect="1"/>
+            </wp:cNvGraphicFramePr>
+            <a:graphic xmlns:a="http://schemas.openxmlformats.org/drawingml/2006/main">
+              <a:graphicData uri="http://schemas.openxmlformats.org/drawingml/2006/picture">
+                <pic:pic xmlns:pic="http://schemas.openxmlformats.org/drawingml/2006/picture">
+                  <pic:nvPicPr>
+                    <pic:cNvPr id="0" name="Picture 13"/>
+                    <pic:cNvPicPr>
+                      <a:picLocks noChangeAspect="1" noChangeArrowheads="1"/>
+                    </pic:cNvPicPr>
+                  </pic:nvPicPr>
+                  <pic:blipFill>
+                    <a:blip r:embed="rId17">
+                      <a:extLst>
+                        <a:ext uri="{28A0092B-C50C-407E-A947-70E740481C1C}">
+                          <a14:useLocalDpi xmlns:a14="http://schemas.microsoft.com/office/drawing/2010/main" val="0"/>
+                        </a:ext>
+                      </a:extLst>
+                    </a:blip>
+                    <a:srcRect/>
+                    <a:stretch>
+                      <a:fillRect/>
+                    </a:stretch>
+                  </pic:blipFill>
+                  <pic:spPr bwMode="auto">
+                    <a:xfrm>
+                      <a:off x="0" y="0"/>
+                      <a:ext cx="390706" cy="442800"/>
+                    </a:xfrm>
+                    <a:prstGeom prst="rect">
+                      <a:avLst/>
+                    </a:prstGeom>
+                    <a:noFill/>
+                    <a:ln>
+                      <a:noFill/>
+                    </a:ln>
+                  </pic:spPr>
+                </pic:pic>
+              </a:graphicData>
+            </a:graphic>
+          </wp:inline>
+        </w:drawing>
+      </w:r>
+    </w:p>
+    <w:p>
+      <w:pPr>
+        <w:pStyle w:val="Ttulo1"/>
+      </w:pPr>
+    </w:p>
+    <w:p>
+      <w:pPr>
+        <w:pStyle w:val="Ttulo1"/>
+        <w:rPr>
+          <w:sz w:val="24"/>
+          <w:szCs w:val="24"/>
+        </w:rPr>
+      </w:pPr>
+      <w:r>
+        <w:rPr>
+          <w:sz w:val="24"/>
+          <w:szCs w:val="24"/>
+        </w:rPr>
+        <w:t>multiball-buff.png</w:t>
+      </w:r>
+    </w:p>
+    <w:p>
+      <w:pPr>
+        <w:pStyle w:val="Ttulo1"/>
+        <w:rPr>
+          <w:sz w:val="24"/>
+          <w:szCs w:val="24"/>
+        </w:rPr>
+      </w:pPr>
+    </w:p>
+    <w:p>
+      <w:pPr>
+        <w:pStyle w:val="Ttulo2"/>
+        <w:jc w:val="center"/>
+        <w:rPr>
+          <w:szCs w:val="24"/>
+        </w:rPr>
+      </w:pPr>
+      <w:r>
+        <w:rPr>
+          <w:noProof/>
+          <w:szCs w:val="24"/>
+        </w:rPr>
+        <w:lastRenderedPageBreak/>
+        <w:drawing>
+          <wp:inline distT="0" distB="0" distL="0" distR="0" wp14:anchorId="0F9F5715" wp14:editId="6EDC72C1">
+            <wp:extent cx="390706" cy="442800"/>
+            <wp:effectExtent l="0" t="0" r="9525" b="0"/>
+            <wp:docPr id="27" name="Imagen 27"/>
+            <wp:cNvGraphicFramePr>
+              <a:graphicFrameLocks xmlns:a="http://schemas.openxmlformats.org/drawingml/2006/main" noChangeAspect="1"/>
+            </wp:cNvGraphicFramePr>
+            <a:graphic xmlns:a="http://schemas.openxmlformats.org/drawingml/2006/main">
+              <a:graphicData uri="http://schemas.openxmlformats.org/drawingml/2006/picture">
+                <pic:pic xmlns:pic="http://schemas.openxmlformats.org/drawingml/2006/picture">
+                  <pic:nvPicPr>
+                    <pic:cNvPr id="0" name="Picture 14"/>
+                    <pic:cNvPicPr>
+                      <a:picLocks noChangeAspect="1" noChangeArrowheads="1"/>
+                    </pic:cNvPicPr>
+                  </pic:nvPicPr>
+                  <pic:blipFill>
+                    <a:blip r:embed="rId18">
+                      <a:extLst>
+                        <a:ext uri="{28A0092B-C50C-407E-A947-70E740481C1C}">
+                          <a14:useLocalDpi xmlns:a14="http://schemas.microsoft.com/office/drawing/2010/main" val="0"/>
+                        </a:ext>
+                      </a:extLst>
+                    </a:blip>
+                    <a:srcRect/>
+                    <a:stretch>
+                      <a:fillRect/>
+                    </a:stretch>
+                  </pic:blipFill>
+                  <pic:spPr bwMode="auto">
+                    <a:xfrm>
+                      <a:off x="0" y="0"/>
+                      <a:ext cx="390706" cy="442800"/>
+                    </a:xfrm>
+                    <a:prstGeom prst="rect">
+                      <a:avLst/>
+                    </a:prstGeom>
+                    <a:noFill/>
+                    <a:ln>
+                      <a:noFill/>
+                    </a:ln>
+                  </pic:spPr>
+                </pic:pic>
+              </a:graphicData>
+            </a:graphic>
+          </wp:inline>
+        </w:drawing>
+      </w:r>
+    </w:p>
+    <w:p>
+      <w:pPr>
+        <w:pStyle w:val="Ttulo1"/>
+      </w:pPr>
+    </w:p>
+    <w:p>
+      <w:pPr>
+        <w:widowControl/>
+        <w:autoSpaceDE/>
+        <w:autoSpaceDN/>
+        <w:spacing w:after="160" w:line="259" w:lineRule="auto"/>
+        <w:rPr>
+          <w:rFonts w:ascii="Arial" w:hAnsi="Arial"/>
+          <w:b/>
+          <w:bCs/>
+          <w:szCs w:val="24"/>
+        </w:rPr>
+      </w:pPr>
+      <w:r>
+        <w:rPr>
+          <w:szCs w:val="24"/>
+        </w:rPr>
+        <w:br w:type="page"/>
+      </w:r>
+    </w:p>
+    <w:p>
+      <w:pPr>
+        <w:pStyle w:val="Ttulo1"/>
+        <w:rPr>
+          <w:sz w:val="24"/>
+          <w:szCs w:val="24"/>
+        </w:rPr>
+      </w:pPr>
+      <w:r>
+        <w:rPr>
+          <w:sz w:val="24"/>
+          <w:szCs w:val="24"/>
+        </w:rPr>
+        <w:lastRenderedPageBreak/>
+        <w:t>shooting-paddle-buff.png</w:t>
+      </w:r>
+    </w:p>
+    <w:p>
+      <w:pPr>
+        <w:pStyle w:val="Ttulo1"/>
+        <w:rPr>
+          <w:sz w:val="24"/>
+          <w:szCs w:val="24"/>
+        </w:rPr>
+      </w:pPr>
+    </w:p>
+    <w:p>
+      <w:pPr>
+        <w:pStyle w:val="Ttulo2"/>
+        <w:jc w:val="center"/>
+        <w:rPr>
+          <w:szCs w:val="24"/>
+        </w:rPr>
+      </w:pPr>
+      <w:r>
+        <w:rPr>
+          <w:noProof/>
+          <w:szCs w:val="24"/>
+        </w:rPr>
+        <w:drawing>
+          <wp:inline distT="0" distB="0" distL="0" distR="0" wp14:anchorId="1A2B43D0" wp14:editId="08D5330B">
+            <wp:extent cx="390706" cy="442800"/>
+            <wp:effectExtent l="0" t="0" r="9525" b="0"/>
+            <wp:docPr id="29" name="Imagen 29"/>
+            <wp:cNvGraphicFramePr>
+              <a:graphicFrameLocks xmlns:a="http://schemas.openxmlformats.org/drawingml/2006/main" noChangeAspect="1"/>
+            </wp:cNvGraphicFramePr>
+            <a:graphic xmlns:a="http://schemas.openxmlformats.org/drawingml/2006/main">
+              <a:graphicData uri="http://schemas.openxmlformats.org/drawingml/2006/picture">
+                <pic:pic xmlns:pic="http://schemas.openxmlformats.org/drawingml/2006/picture">
+                  <pic:nvPicPr>
+                    <pic:cNvPr id="0" name="Picture 16"/>
+                    <pic:cNvPicPr>
+                      <a:picLocks noChangeAspect="1" noChangeArrowheads="1"/>
+                    </pic:cNvPicPr>
+                  </pic:nvPicPr>
+                  <pic:blipFill>
+                    <a:blip r:embed="rId19">
+                      <a:extLst>
+                        <a:ext uri="{28A0092B-C50C-407E-A947-70E740481C1C}">
+                          <a14:useLocalDpi xmlns:a14="http://schemas.microsoft.com/office/drawing/2010/main" val="0"/>
+                        </a:ext>
+                      </a:extLst>
+                    </a:blip>
+                    <a:srcRect/>
+                    <a:stretch>
+                      <a:fillRect/>
+                    </a:stretch>
+                  </pic:blipFill>
+                  <pic:spPr bwMode="auto">
+                    <a:xfrm>
+                      <a:off x="0" y="0"/>
+                      <a:ext cx="390706" cy="442800"/>
+                    </a:xfrm>
+                    <a:prstGeom prst="rect">
+                      <a:avLst/>
+                    </a:prstGeom>
+                    <a:noFill/>
+                    <a:ln>
+                      <a:noFill/>
+                    </a:ln>
+                  </pic:spPr>
+                </pic:pic>
+              </a:graphicData>
+            </a:graphic>
+          </wp:inline>
+        </w:drawing>
+      </w:r>
+    </w:p>
+    <w:p>
+      <w:pPr>
+        <w:pStyle w:val="Ttulo1"/>
+      </w:pPr>
+    </w:p>
+    <w:p>
+      <w:pPr>
+        <w:pStyle w:val="Ttulo1"/>
+        <w:rPr>
+          <w:sz w:val="24"/>
+          <w:szCs w:val="24"/>
+        </w:rPr>
+      </w:pPr>
+      <w:r>
+        <w:rPr>
+          <w:sz w:val="24"/>
+          <w:szCs w:val="24"/>
+        </w:rPr>
+        <w:t>shrink-debuff.png</w:t>
+      </w:r>
+    </w:p>
+    <w:p>
+      <w:pPr>
+        <w:pStyle w:val="Ttulo1"/>
+        <w:rPr>
+          <w:sz w:val="24"/>
+          <w:szCs w:val="24"/>
+        </w:rPr>
+      </w:pPr>
+    </w:p>
+    <w:p>
+      <w:pPr>
+        <w:pStyle w:val="Ttulo2"/>
+        <w:jc w:val="center"/>
+        <w:rPr>
+          <w:szCs w:val="24"/>
+        </w:rPr>
+      </w:pPr>
+      <w:r>
+        <w:rPr>
+          <w:noProof/>
+          <w:szCs w:val="24"/>
+        </w:rPr>
+        <w:drawing>
+          <wp:inline distT="0" distB="0" distL="0" distR="0" wp14:anchorId="7613F47A" wp14:editId="7696D119">
+            <wp:extent cx="390706" cy="442800"/>
+            <wp:effectExtent l="0" t="0" r="9525" b="0"/>
+            <wp:docPr id="30" name="Imagen 30"/>
+            <wp:cNvGraphicFramePr>
+              <a:graphicFrameLocks xmlns:a="http://schemas.openxmlformats.org/drawingml/2006/main" noChangeAspect="1"/>
+            </wp:cNvGraphicFramePr>
+            <a:graphic xmlns:a="http://schemas.openxmlformats.org/drawingml/2006/main">
+              <a:graphicData uri="http://schemas.openxmlformats.org/drawingml/2006/picture">
+                <pic:pic xmlns:pic="http://schemas.openxmlformats.org/drawingml/2006/picture">
+                  <pic:nvPicPr>
+                    <pic:cNvPr id="0" name="Picture 17"/>
+                    <pic:cNvPicPr>
+                      <a:picLocks noChangeAspect="1" noChangeArrowheads="1"/>
+                    </pic:cNvPicPr>
+                  </pic:nvPicPr>
+                  <pic:blipFill>
+                    <a:blip r:embed="rId20">
+                      <a:extLst>
+                        <a:ext uri="{28A0092B-C50C-407E-A947-70E740481C1C}">
+                          <a14:useLocalDpi xmlns:a14="http://schemas.microsoft.com/office/drawing/2010/main" val="0"/>
+                        </a:ext>
+                      </a:extLst>
+                    </a:blip>
+                    <a:srcRect/>
+                    <a:stretch>
+                      <a:fillRect/>
+                    </a:stretch>
+                  </pic:blipFill>
+                  <pic:spPr bwMode="auto">
+                    <a:xfrm>
+                      <a:off x="0" y="0"/>
+                      <a:ext cx="390706" cy="442800"/>
+                    </a:xfrm>
+                    <a:prstGeom prst="rect">
+                      <a:avLst/>
+                    </a:prstGeom>
+                    <a:noFill/>
+                    <a:ln>
+                      <a:noFill/>
+                    </a:ln>
+                  </pic:spPr>
+                </pic:pic>
+              </a:graphicData>
+            </a:graphic>
+          </wp:inline>
+        </w:drawing>
+      </w:r>
+    </w:p>
+    <w:p>
+      <w:pPr>
+        <w:pStyle w:val="Ttulo1"/>
+      </w:pPr>
+    </w:p>
+    <w:p>
+      <w:pPr>
+        <w:pStyle w:val="Ttulo2"/>
+      </w:pPr>
+      <w:r>
+        <w:t xml:space="preserve">3.1.3. </w:t>
+      </w:r>
+      <w:proofErr w:type="spellStart"/>
+      <w:r>
+        <w:t>Prefabs</w:t>
+      </w:r>
+      <w:proofErr w:type="spellEnd"/>
+      <w:r>
+        <w:tab/>
+      </w:r>
+    </w:p>
+    <w:p>
+      <w:pPr>
+        <w:pStyle w:val="Ttulo1"/>
+      </w:pPr>
+    </w:p>
+    <w:p>
+      <w:pPr>
+        <w:pStyle w:val="Ttulo1"/>
+        <w:rPr>
+          <w:sz w:val="24"/>
+          <w:szCs w:val="24"/>
+        </w:rPr>
+      </w:pPr>
+      <w:proofErr w:type="spellStart"/>
+      <w:r>
+        <w:rPr>
+          <w:sz w:val="24"/>
+          <w:szCs w:val="24"/>
+        </w:rPr>
+        <w:t>Ball.prefab</w:t>
+      </w:r>
+      <w:proofErr w:type="spellEnd"/>
+    </w:p>
+    <w:p>
+      <w:pPr>
+        <w:pStyle w:val="Ttulo1"/>
+        <w:rPr>
+          <w:sz w:val="24"/>
+          <w:szCs w:val="24"/>
+        </w:rPr>
+      </w:pPr>
+    </w:p>
+    <w:p>
+      <w:pPr>
+        <w:pStyle w:val="Ttulo1"/>
+        <w:jc w:val="center"/>
+        <w:rPr>
+          <w:sz w:val="24"/>
+          <w:szCs w:val="24"/>
+        </w:rPr>
+      </w:pPr>
+      <w:r>
+        <w:rPr>
+          <w:noProof/>
+          <w:sz w:val="24"/>
+          <w:szCs w:val="24"/>
+        </w:rPr>
+        <w:drawing>
+          <wp:inline distT="0" distB="0" distL="0" distR="0" wp14:anchorId="12E091C3" wp14:editId="4C44AC0C">
+            <wp:extent cx="2652027" cy="2552700"/>
+            <wp:effectExtent l="0" t="0" r="0" b="0"/>
+            <wp:docPr id="32" name="Imagen 32"/>
+            <wp:cNvGraphicFramePr>
+              <a:graphicFrameLocks xmlns:a="http://schemas.openxmlformats.org/drawingml/2006/main" noChangeAspect="1"/>
+            </wp:cNvGraphicFramePr>
+            <a:graphic xmlns:a="http://schemas.openxmlformats.org/drawingml/2006/main">
+              <a:graphicData uri="http://schemas.openxmlformats.org/drawingml/2006/picture">
+                <pic:pic xmlns:pic="http://schemas.openxmlformats.org/drawingml/2006/picture">
+                  <pic:nvPicPr>
+                    <pic:cNvPr id="1" name=""/>
+                    <pic:cNvPicPr/>
+                  </pic:nvPicPr>
+                  <pic:blipFill>
+                    <a:blip r:embed="rId21"/>
+                    <a:stretch>
+                      <a:fillRect/>
+                    </a:stretch>
+                  </pic:blipFill>
+                  <pic:spPr>
+                    <a:xfrm>
+                      <a:off x="0" y="0"/>
+                      <a:ext cx="2653470" cy="2554089"/>
+                    </a:xfrm>
+                    <a:prstGeom prst="rect">
+                      <a:avLst/>
+                    </a:prstGeom>
+                  </pic:spPr>
+                </pic:pic>
+              </a:graphicData>
+            </a:graphic>
+          </wp:inline>
+        </w:drawing>
+      </w:r>
+    </w:p>
+    <w:p>
+      <w:pPr>
+        <w:pStyle w:val="Ttulo1"/>
+        <w:rPr>
+          <w:sz w:val="24"/>
+          <w:szCs w:val="24"/>
+        </w:rPr>
+      </w:pPr>
+    </w:p>
+    <w:p>
+      <w:pPr>
+        <w:pStyle w:val="Ttulo1"/>
+        <w:rPr>
+          <w:sz w:val="24"/>
+          <w:szCs w:val="24"/>
+        </w:rPr>
+      </w:pPr>
+    </w:p>
+    <w:p>
+      <w:pPr>
+        <w:pStyle w:val="Ttulo1"/>
+        <w:rPr>
+          <w:sz w:val="24"/>
+          <w:szCs w:val="24"/>
+        </w:rPr>
+      </w:pPr>
+      <w:proofErr w:type="spellStart"/>
+      <w:r>
+        <w:rPr>
+          <w:sz w:val="24"/>
+          <w:szCs w:val="24"/>
+        </w:rPr>
+        <w:t>Brick.prefab</w:t>
+      </w:r>
+      <w:proofErr w:type="spellEnd"/>
+    </w:p>
+    <w:p>
+      <w:pPr>
+        <w:pStyle w:val="Ttulo1"/>
+        <w:rPr>
+          <w:sz w:val="24"/>
+          <w:szCs w:val="24"/>
+        </w:rPr>
+      </w:pPr>
+    </w:p>
+    <w:p>
+      <w:pPr>
+        <w:pStyle w:val="Ttulo1"/>
+        <w:jc w:val="center"/>
+        <w:rPr>
+          <w:sz w:val="24"/>
+          <w:szCs w:val="24"/>
+        </w:rPr>
+      </w:pPr>
+      <w:r>
+        <w:rPr>
+          <w:noProof/>
+          <w:sz w:val="24"/>
+          <w:szCs w:val="24"/>
+        </w:rPr>
+        <w:lastRenderedPageBreak/>
+        <w:drawing>
+          <wp:inline distT="0" distB="0" distL="0" distR="0" wp14:anchorId="018929C5" wp14:editId="06142324">
+            <wp:extent cx="2390775" cy="2426054"/>
+            <wp:effectExtent l="0" t="0" r="0" b="0"/>
+            <wp:docPr id="33" name="Imagen 33"/>
+            <wp:cNvGraphicFramePr>
+              <a:graphicFrameLocks xmlns:a="http://schemas.openxmlformats.org/drawingml/2006/main" noChangeAspect="1"/>
+            </wp:cNvGraphicFramePr>
+            <a:graphic xmlns:a="http://schemas.openxmlformats.org/drawingml/2006/main">
+              <a:graphicData uri="http://schemas.openxmlformats.org/drawingml/2006/picture">
+                <pic:pic xmlns:pic="http://schemas.openxmlformats.org/drawingml/2006/picture">
+                  <pic:nvPicPr>
+                    <pic:cNvPr id="0" name="Picture 2"/>
+                    <pic:cNvPicPr>
+                      <a:picLocks noChangeAspect="1" noChangeArrowheads="1"/>
+                    </pic:cNvPicPr>
+                  </pic:nvPicPr>
+                  <pic:blipFill>
+                    <a:blip r:embed="rId22">
+                      <a:extLst>
+                        <a:ext uri="{28A0092B-C50C-407E-A947-70E740481C1C}">
+                          <a14:useLocalDpi xmlns:a14="http://schemas.microsoft.com/office/drawing/2010/main" val="0"/>
+                        </a:ext>
+                      </a:extLst>
+                    </a:blip>
+                    <a:srcRect/>
+                    <a:stretch>
+                      <a:fillRect/>
+                    </a:stretch>
+                  </pic:blipFill>
+                  <pic:spPr bwMode="auto">
+                    <a:xfrm>
+                      <a:off x="0" y="0"/>
+                      <a:ext cx="2400216" cy="2435634"/>
+                    </a:xfrm>
+                    <a:prstGeom prst="rect">
+                      <a:avLst/>
+                    </a:prstGeom>
+                    <a:noFill/>
+                  </pic:spPr>
+                </pic:pic>
+              </a:graphicData>
+            </a:graphic>
+          </wp:inline>
+        </w:drawing>
+      </w:r>
+    </w:p>
+    <w:p>
+      <w:pPr>
+        <w:pStyle w:val="Ttulo1"/>
+        <w:rPr>
+          <w:sz w:val="24"/>
+          <w:szCs w:val="24"/>
+        </w:rPr>
+      </w:pPr>
+    </w:p>
+    <w:p>
+      <w:pPr>
+        <w:pStyle w:val="Ttulo1"/>
+        <w:rPr>
+          <w:sz w:val="24"/>
+          <w:szCs w:val="24"/>
+        </w:rPr>
+      </w:pPr>
+      <w:proofErr w:type="spellStart"/>
+      <w:r>
+        <w:rPr>
+          <w:sz w:val="24"/>
+          <w:szCs w:val="24"/>
+        </w:rPr>
+        <w:t>Bullet.prefab</w:t>
+      </w:r>
+      <w:proofErr w:type="spellEnd"/>
+    </w:p>
+    <w:p>
+      <w:pPr>
+        <w:pStyle w:val="Ttulo1"/>
+        <w:rPr>
+          <w:sz w:val="24"/>
+          <w:szCs w:val="24"/>
+        </w:rPr>
+      </w:pPr>
+    </w:p>
+    <w:p>
+      <w:pPr>
+        <w:pStyle w:val="Ttulo1"/>
+        <w:jc w:val="center"/>
+        <w:rPr>
+          <w:sz w:val="24"/>
+          <w:szCs w:val="24"/>
+        </w:rPr>
+      </w:pPr>
+      <w:r>
+        <w:rPr>
+          <w:noProof/>
+          <w:sz w:val="24"/>
+          <w:szCs w:val="24"/>
+        </w:rPr>
+        <w:drawing>
+          <wp:inline distT="0" distB="0" distL="0" distR="0" wp14:anchorId="4D94D4E0" wp14:editId="61B76E92">
+            <wp:extent cx="1619250" cy="2530640"/>
+            <wp:effectExtent l="0" t="0" r="0" b="3175"/>
+            <wp:docPr id="34" name="Imagen 34"/>
+            <wp:cNvGraphicFramePr>
+              <a:graphicFrameLocks xmlns:a="http://schemas.openxmlformats.org/drawingml/2006/main" noChangeAspect="1"/>
+            </wp:cNvGraphicFramePr>
+            <a:graphic xmlns:a="http://schemas.openxmlformats.org/drawingml/2006/main">
+              <a:graphicData uri="http://schemas.openxmlformats.org/drawingml/2006/picture">
+                <pic:pic xmlns:pic="http://schemas.openxmlformats.org/drawingml/2006/picture">
+                  <pic:nvPicPr>
+                    <pic:cNvPr id="0" name="Picture 3"/>
+                    <pic:cNvPicPr>
+                      <a:picLocks noChangeAspect="1" noChangeArrowheads="1"/>
+                    </pic:cNvPicPr>
+                  </pic:nvPicPr>
+                  <pic:blipFill>
+                    <a:blip r:embed="rId23">
+                      <a:extLst>
+                        <a:ext uri="{28A0092B-C50C-407E-A947-70E740481C1C}">
+                          <a14:useLocalDpi xmlns:a14="http://schemas.microsoft.com/office/drawing/2010/main" val="0"/>
+                        </a:ext>
+                      </a:extLst>
+                    </a:blip>
+                    <a:srcRect/>
+                    <a:stretch>
+                      <a:fillRect/>
+                    </a:stretch>
+                  </pic:blipFill>
+                  <pic:spPr bwMode="auto">
+                    <a:xfrm>
+                      <a:off x="0" y="0"/>
+                      <a:ext cx="1620609" cy="2532764"/>
+                    </a:xfrm>
+                    <a:prstGeom prst="rect">
+                      <a:avLst/>
+                    </a:prstGeom>
+                    <a:noFill/>
+                  </pic:spPr>
+                </pic:pic>
+              </a:graphicData>
+            </a:graphic>
+          </wp:inline>
+        </w:drawing>
+      </w:r>
+    </w:p>
+    <w:p>
+      <w:pPr>
+        <w:pStyle w:val="Ttulo1"/>
+        <w:rPr>
+          <w:sz w:val="24"/>
+          <w:szCs w:val="24"/>
+        </w:rPr>
+      </w:pPr>
+    </w:p>
+    <w:p>
+      <w:pPr>
+        <w:pStyle w:val="Ttulo1"/>
+        <w:rPr>
+          <w:sz w:val="24"/>
+          <w:szCs w:val="24"/>
+        </w:rPr>
+      </w:pPr>
+      <w:proofErr w:type="spellStart"/>
+      <w:r>
+        <w:rPr>
+          <w:sz w:val="24"/>
+          <w:szCs w:val="24"/>
+        </w:rPr>
+        <w:t>DeathEffect.prefab</w:t>
+      </w:r>
+      <w:proofErr w:type="spellEnd"/>
+    </w:p>
+    <w:p>
+      <w:pPr>
+        <w:pStyle w:val="Ttulo1"/>
+        <w:rPr>
+          <w:sz w:val="24"/>
+          <w:szCs w:val="24"/>
+        </w:rPr>
+      </w:pPr>
+    </w:p>
+    <w:p>
+      <w:pPr>
+        <w:pStyle w:val="Ttulo1"/>
+        <w:jc w:val="center"/>
+        <w:rPr>
+          <w:sz w:val="24"/>
+          <w:szCs w:val="24"/>
+        </w:rPr>
+      </w:pPr>
+      <w:r>
+        <w:rPr>
+          <w:noProof/>
+          <w:sz w:val="24"/>
+          <w:szCs w:val="24"/>
+        </w:rPr>
+        <w:drawing>
+          <wp:inline distT="0" distB="0" distL="0" distR="0" wp14:anchorId="5519C5C8" wp14:editId="58C57554">
+            <wp:extent cx="1788986" cy="1895475"/>
+            <wp:effectExtent l="0" t="0" r="1905" b="0"/>
+            <wp:docPr id="35" name="Imagen 35"/>
+            <wp:cNvGraphicFramePr>
+              <a:graphicFrameLocks xmlns:a="http://schemas.openxmlformats.org/drawingml/2006/main" noChangeAspect="1"/>
+            </wp:cNvGraphicFramePr>
+            <a:graphic xmlns:a="http://schemas.openxmlformats.org/drawingml/2006/main">
+              <a:graphicData uri="http://schemas.openxmlformats.org/drawingml/2006/picture">
+                <pic:pic xmlns:pic="http://schemas.openxmlformats.org/drawingml/2006/picture">
+                  <pic:nvPicPr>
+                    <pic:cNvPr id="1" name=""/>
+                    <pic:cNvPicPr/>
+                  </pic:nvPicPr>
+                  <pic:blipFill>
+                    <a:blip r:embed="rId24"/>
+                    <a:stretch>
+                      <a:fillRect/>
+                    </a:stretch>
+                  </pic:blipFill>
+                  <pic:spPr>
+                    <a:xfrm>
+                      <a:off x="0" y="0"/>
+                      <a:ext cx="1801648" cy="1908891"/>
+                    </a:xfrm>
+                    <a:prstGeom prst="rect">
+                      <a:avLst/>
+                    </a:prstGeom>
+                  </pic:spPr>
+                </pic:pic>
+              </a:graphicData>
+            </a:graphic>
+          </wp:inline>
+        </w:drawing>
+      </w:r>
+    </w:p>
+    <w:p>
+      <w:pPr>
+        <w:widowControl/>
+        <w:autoSpaceDE/>
+        <w:autoSpaceDN/>
+        <w:spacing w:after="160" w:line="259" w:lineRule="auto"/>
+        <w:rPr>
+          <w:rFonts w:ascii="Arial" w:hAnsi="Arial"/>
+          <w:b/>
+          <w:bCs/>
+          <w:szCs w:val="24"/>
+        </w:rPr>
+      </w:pPr>
+      <w:r>
+        <w:rPr>
+          <w:szCs w:val="24"/>
+        </w:rPr>
+        <w:br w:type="page"/>
+      </w:r>
+    </w:p>
+    <w:p>
+      <w:pPr>
+        <w:pStyle w:val="Ttulo1"/>
+        <w:rPr>
+          <w:sz w:val="24"/>
+          <w:szCs w:val="24"/>
+        </w:rPr>
+      </w:pPr>
+      <w:proofErr w:type="spellStart"/>
+      <w:r>
+        <w:rPr>
+          <w:sz w:val="24"/>
+          <w:szCs w:val="24"/>
+        </w:rPr>
+        <w:lastRenderedPageBreak/>
+        <w:t>ExtendPaddle.prefab</w:t>
+      </w:r>
+      <w:proofErr w:type="spellEnd"/>
+    </w:p>
+    <w:p>
+      <w:pPr>
+        <w:pStyle w:val="Ttulo1"/>
+        <w:rPr>
+          <w:sz w:val="24"/>
+          <w:szCs w:val="24"/>
+        </w:rPr>
+      </w:pPr>
+    </w:p>
+    <w:p>
+      <w:pPr>
+        <w:pStyle w:val="Ttulo1"/>
+        <w:jc w:val="center"/>
+        <w:rPr>
+          <w:sz w:val="24"/>
+          <w:szCs w:val="24"/>
+        </w:rPr>
+      </w:pPr>
+      <w:r>
+        <w:rPr>
+          <w:noProof/>
+          <w:sz w:val="24"/>
+          <w:szCs w:val="24"/>
+        </w:rPr>
+        <w:drawing>
+          <wp:inline distT="0" distB="0" distL="0" distR="0" wp14:anchorId="2A32F208" wp14:editId="7F7BE090">
+            <wp:extent cx="2162175" cy="2310989"/>
+            <wp:effectExtent l="0" t="0" r="0" b="0"/>
+            <wp:docPr id="36" name="Imagen 36"/>
+            <wp:cNvGraphicFramePr>
+              <a:graphicFrameLocks xmlns:a="http://schemas.openxmlformats.org/drawingml/2006/main" noChangeAspect="1"/>
+            </wp:cNvGraphicFramePr>
+            <a:graphic xmlns:a="http://schemas.openxmlformats.org/drawingml/2006/main">
+              <a:graphicData uri="http://schemas.openxmlformats.org/drawingml/2006/picture">
+                <pic:pic xmlns:pic="http://schemas.openxmlformats.org/drawingml/2006/picture">
+                  <pic:nvPicPr>
+                    <pic:cNvPr id="1" name=""/>
+                    <pic:cNvPicPr/>
+                  </pic:nvPicPr>
+                  <pic:blipFill>
+                    <a:blip r:embed="rId25"/>
+                    <a:stretch>
+                      <a:fillRect/>
+                    </a:stretch>
+                  </pic:blipFill>
+                  <pic:spPr>
+                    <a:xfrm>
+                      <a:off x="0" y="0"/>
+                      <a:ext cx="2165796" cy="2314859"/>
+                    </a:xfrm>
+                    <a:prstGeom prst="rect">
+                      <a:avLst/>
+                    </a:prstGeom>
+                  </pic:spPr>
+                </pic:pic>
+              </a:graphicData>
+            </a:graphic>
+          </wp:inline>
+        </w:drawing>
+      </w:r>
+    </w:p>
+    <w:p>
+      <w:pPr>
+        <w:pStyle w:val="Ttulo1"/>
+        <w:rPr>
+          <w:sz w:val="24"/>
+          <w:szCs w:val="24"/>
+        </w:rPr>
+      </w:pPr>
+    </w:p>
+    <w:p>
+      <w:pPr>
+        <w:pStyle w:val="Ttulo1"/>
+        <w:rPr>
+          <w:sz w:val="24"/>
+          <w:szCs w:val="24"/>
+        </w:rPr>
+      </w:pPr>
+      <w:proofErr w:type="spellStart"/>
+      <w:r>
+        <w:rPr>
+          <w:sz w:val="24"/>
+          <w:szCs w:val="24"/>
+        </w:rPr>
+        <w:t>LightningBall.prefab</w:t>
+      </w:r>
+      <w:proofErr w:type="spellEnd"/>
+    </w:p>
+    <w:p>
+      <w:pPr>
+        <w:pStyle w:val="Ttulo1"/>
+        <w:rPr>
+          <w:sz w:val="24"/>
+          <w:szCs w:val="24"/>
+        </w:rPr>
+      </w:pPr>
+    </w:p>
+    <w:p>
+      <w:pPr>
+        <w:pStyle w:val="Ttulo1"/>
+        <w:jc w:val="center"/>
+        <w:rPr>
+          <w:sz w:val="24"/>
+          <w:szCs w:val="24"/>
+        </w:rPr>
+      </w:pPr>
+      <w:r>
+        <w:rPr>
+          <w:noProof/>
+          <w:sz w:val="24"/>
+          <w:szCs w:val="24"/>
+        </w:rPr>
+        <w:drawing>
+          <wp:inline distT="0" distB="0" distL="0" distR="0" wp14:anchorId="4E62F557" wp14:editId="456ADC5A">
+            <wp:extent cx="2209800" cy="2261986"/>
+            <wp:effectExtent l="0" t="0" r="0" b="5080"/>
+            <wp:docPr id="37" name="Imagen 37"/>
+            <wp:cNvGraphicFramePr>
+              <a:graphicFrameLocks xmlns:a="http://schemas.openxmlformats.org/drawingml/2006/main" noChangeAspect="1"/>
+            </wp:cNvGraphicFramePr>
+            <a:graphic xmlns:a="http://schemas.openxmlformats.org/drawingml/2006/main">
+              <a:graphicData uri="http://schemas.openxmlformats.org/drawingml/2006/picture">
+                <pic:pic xmlns:pic="http://schemas.openxmlformats.org/drawingml/2006/picture">
+                  <pic:nvPicPr>
+                    <pic:cNvPr id="0" name="Picture 4"/>
+                    <pic:cNvPicPr>
+                      <a:picLocks noChangeAspect="1" noChangeArrowheads="1"/>
+                    </pic:cNvPicPr>
+                  </pic:nvPicPr>
+                  <pic:blipFill>
+                    <a:blip r:embed="rId26">
+                      <a:extLst>
+                        <a:ext uri="{28A0092B-C50C-407E-A947-70E740481C1C}">
+                          <a14:useLocalDpi xmlns:a14="http://schemas.microsoft.com/office/drawing/2010/main" val="0"/>
+                        </a:ext>
+                      </a:extLst>
+                    </a:blip>
+                    <a:srcRect/>
+                    <a:stretch>
+                      <a:fillRect/>
+                    </a:stretch>
+                  </pic:blipFill>
+                  <pic:spPr bwMode="auto">
+                    <a:xfrm>
+                      <a:off x="0" y="0"/>
+                      <a:ext cx="2211519" cy="2263746"/>
+                    </a:xfrm>
+                    <a:prstGeom prst="rect">
+                      <a:avLst/>
+                    </a:prstGeom>
+                    <a:noFill/>
+                  </pic:spPr>
+                </pic:pic>
+              </a:graphicData>
+            </a:graphic>
+          </wp:inline>
+        </w:drawing>
+      </w:r>
+    </w:p>
+    <w:p>
+      <w:pPr>
+        <w:pStyle w:val="Ttulo1"/>
+        <w:rPr>
+          <w:sz w:val="24"/>
+          <w:szCs w:val="24"/>
+        </w:rPr>
+      </w:pPr>
+    </w:p>
+    <w:p>
+      <w:pPr>
+        <w:pStyle w:val="Ttulo1"/>
+        <w:rPr>
+          <w:sz w:val="24"/>
+          <w:szCs w:val="24"/>
+        </w:rPr>
+      </w:pPr>
+      <w:proofErr w:type="spellStart"/>
+      <w:r>
+        <w:rPr>
+          <w:sz w:val="24"/>
+          <w:szCs w:val="24"/>
+        </w:rPr>
+        <w:t>MultiBall.prefab</w:t>
+      </w:r>
+      <w:proofErr w:type="spellEnd"/>
+    </w:p>
+    <w:p>
+      <w:pPr>
+        <w:pStyle w:val="Ttulo1"/>
+        <w:rPr>
+          <w:sz w:val="24"/>
+          <w:szCs w:val="24"/>
+        </w:rPr>
+      </w:pPr>
+    </w:p>
+    <w:p>
+      <w:pPr>
+        <w:pStyle w:val="Ttulo1"/>
+        <w:jc w:val="center"/>
+        <w:rPr>
+          <w:sz w:val="24"/>
+          <w:szCs w:val="24"/>
+        </w:rPr>
+      </w:pPr>
+      <w:r>
+        <w:rPr>
+          <w:noProof/>
+          <w:sz w:val="24"/>
+          <w:szCs w:val="24"/>
+        </w:rPr>
+        <w:drawing>
+          <wp:inline distT="0" distB="0" distL="0" distR="0" wp14:anchorId="2F94490E" wp14:editId="66C36830">
+            <wp:extent cx="2198143" cy="2247900"/>
+            <wp:effectExtent l="0" t="0" r="0" b="0"/>
+            <wp:docPr id="38" name="Imagen 38"/>
+            <wp:cNvGraphicFramePr>
+              <a:graphicFrameLocks xmlns:a="http://schemas.openxmlformats.org/drawingml/2006/main" noChangeAspect="1"/>
+            </wp:cNvGraphicFramePr>
+            <a:graphic xmlns:a="http://schemas.openxmlformats.org/drawingml/2006/main">
+              <a:graphicData uri="http://schemas.openxmlformats.org/drawingml/2006/picture">
+                <pic:pic xmlns:pic="http://schemas.openxmlformats.org/drawingml/2006/picture">
+                  <pic:nvPicPr>
+                    <pic:cNvPr id="0" name="Picture 5"/>
+                    <pic:cNvPicPr>
+                      <a:picLocks noChangeAspect="1" noChangeArrowheads="1"/>
+                    </pic:cNvPicPr>
+                  </pic:nvPicPr>
+                  <pic:blipFill>
+                    <a:blip r:embed="rId27">
+                      <a:extLst>
+                        <a:ext uri="{28A0092B-C50C-407E-A947-70E740481C1C}">
+                          <a14:useLocalDpi xmlns:a14="http://schemas.microsoft.com/office/drawing/2010/main" val="0"/>
+                        </a:ext>
+                      </a:extLst>
+                    </a:blip>
+                    <a:srcRect/>
+                    <a:stretch>
+                      <a:fillRect/>
+                    </a:stretch>
+                  </pic:blipFill>
+                  <pic:spPr bwMode="auto">
+                    <a:xfrm>
+                      <a:off x="0" y="0"/>
+                      <a:ext cx="2201130" cy="2250954"/>
+                    </a:xfrm>
+                    <a:prstGeom prst="rect">
+                      <a:avLst/>
+                    </a:prstGeom>
+                    <a:noFill/>
+                  </pic:spPr>
+                </pic:pic>
+              </a:graphicData>
+            </a:graphic>
+          </wp:inline>
+        </w:drawing>
+      </w:r>
+    </w:p>
+    <w:p>
+      <w:pPr>
+        <w:widowControl/>
+        <w:autoSpaceDE/>
+        <w:autoSpaceDN/>
+        <w:spacing w:after="160" w:line="259" w:lineRule="auto"/>
+        <w:rPr>
+          <w:rFonts w:ascii="Arial" w:hAnsi="Arial"/>
+          <w:b/>
+          <w:bCs/>
+          <w:szCs w:val="24"/>
+        </w:rPr>
+      </w:pPr>
+      <w:r>
+        <w:rPr>
+          <w:szCs w:val="24"/>
+        </w:rPr>
+        <w:lastRenderedPageBreak/>
+        <w:br w:type="page"/>
+      </w:r>
+    </w:p>
+    <w:p>
+      <w:pPr>
+        <w:pStyle w:val="Ttulo1"/>
+        <w:rPr>
+          <w:sz w:val="24"/>
+          <w:szCs w:val="24"/>
+        </w:rPr>
+      </w:pPr>
+      <w:proofErr w:type="spellStart"/>
+      <w:r>
+        <w:rPr>
+          <w:sz w:val="24"/>
+          <w:szCs w:val="24"/>
+        </w:rPr>
+        <w:lastRenderedPageBreak/>
+        <w:t>ShootingPaddle.prefab</w:t>
+      </w:r>
+      <w:proofErr w:type="spellEnd"/>
+    </w:p>
+    <w:p>
+      <w:pPr>
+        <w:pStyle w:val="Ttulo1"/>
+        <w:rPr>
+          <w:sz w:val="24"/>
+          <w:szCs w:val="24"/>
+        </w:rPr>
+      </w:pPr>
+    </w:p>
+    <w:p>
+      <w:pPr>
+        <w:pStyle w:val="Ttulo1"/>
+        <w:jc w:val="center"/>
+        <w:rPr>
+          <w:sz w:val="24"/>
+          <w:szCs w:val="24"/>
+        </w:rPr>
+      </w:pPr>
+      <w:r>
+        <w:rPr>
+          <w:noProof/>
+          <w:sz w:val="24"/>
+          <w:szCs w:val="24"/>
+        </w:rPr>
+        <w:drawing>
+          <wp:inline distT="0" distB="0" distL="0" distR="0" wp14:anchorId="7180EBED" wp14:editId="79E7D1EA">
+            <wp:extent cx="2515235" cy="2543810"/>
+            <wp:effectExtent l="0" t="0" r="0" b="8890"/>
+            <wp:docPr id="39" name="Imagen 39"/>
+            <wp:cNvGraphicFramePr>
+              <a:graphicFrameLocks xmlns:a="http://schemas.openxmlformats.org/drawingml/2006/main" noChangeAspect="1"/>
+            </wp:cNvGraphicFramePr>
+            <a:graphic xmlns:a="http://schemas.openxmlformats.org/drawingml/2006/main">
+              <a:graphicData uri="http://schemas.openxmlformats.org/drawingml/2006/picture">
+                <pic:pic xmlns:pic="http://schemas.openxmlformats.org/drawingml/2006/picture">
+                  <pic:nvPicPr>
+                    <pic:cNvPr id="0" name="Picture 6"/>
+                    <pic:cNvPicPr>
+                      <a:picLocks noChangeAspect="1" noChangeArrowheads="1"/>
+                    </pic:cNvPicPr>
+                  </pic:nvPicPr>
+                  <pic:blipFill>
+                    <a:blip r:embed="rId28">
+                      <a:extLst>
+                        <a:ext uri="{28A0092B-C50C-407E-A947-70E740481C1C}">
+                          <a14:useLocalDpi xmlns:a14="http://schemas.microsoft.com/office/drawing/2010/main" val="0"/>
+                        </a:ext>
+                      </a:extLst>
+                    </a:blip>
+                    <a:srcRect/>
+                    <a:stretch>
+                      <a:fillRect/>
+                    </a:stretch>
+                  </pic:blipFill>
+                  <pic:spPr bwMode="auto">
+                    <a:xfrm>
+                      <a:off x="0" y="0"/>
+                      <a:ext cx="2515235" cy="2543810"/>
+                    </a:xfrm>
+                    <a:prstGeom prst="rect">
+                      <a:avLst/>
+                    </a:prstGeom>
+                    <a:noFill/>
+                  </pic:spPr>
+                </pic:pic>
+              </a:graphicData>
+            </a:graphic>
+          </wp:inline>
+        </w:drawing>
+      </w:r>
+    </w:p>
+    <w:p>
+      <w:pPr>
+        <w:pStyle w:val="Ttulo1"/>
+        <w:rPr>
+          <w:sz w:val="24"/>
+          <w:szCs w:val="24"/>
+        </w:rPr>
+      </w:pPr>
+    </w:p>
+    <w:p>
+      <w:pPr>
+        <w:pStyle w:val="Ttulo1"/>
+        <w:rPr>
+          <w:sz w:val="24"/>
+          <w:szCs w:val="24"/>
+        </w:rPr>
+      </w:pPr>
+      <w:proofErr w:type="spellStart"/>
+      <w:r>
+        <w:rPr>
+          <w:sz w:val="24"/>
+          <w:szCs w:val="24"/>
+        </w:rPr>
+        <w:t>ShrinkPaddle.prefab</w:t>
+      </w:r>
+      <w:proofErr w:type="spellEnd"/>
+    </w:p>
+    <w:p>
+      <w:pPr>
+        <w:pStyle w:val="Ttulo1"/>
+        <w:rPr>
+          <w:sz w:val="24"/>
+          <w:szCs w:val="24"/>
+        </w:rPr>
+      </w:pPr>
+    </w:p>
+    <w:p>
+      <w:pPr>
+        <w:pStyle w:val="Ttulo1"/>
+        <w:jc w:val="center"/>
+        <w:rPr>
+          <w:sz w:val="24"/>
+          <w:szCs w:val="24"/>
+        </w:rPr>
+      </w:pPr>
+      <w:r>
+        <w:rPr>
+          <w:noProof/>
+          <w:sz w:val="24"/>
+          <w:szCs w:val="24"/>
+        </w:rPr>
+        <w:drawing>
+          <wp:inline distT="0" distB="0" distL="0" distR="0" wp14:anchorId="4D6CF0B9" wp14:editId="675BC6A4">
+            <wp:extent cx="2381885" cy="2458085"/>
+            <wp:effectExtent l="0" t="0" r="0" b="0"/>
+            <wp:docPr id="40" name="Imagen 40"/>
+            <wp:cNvGraphicFramePr>
+              <a:graphicFrameLocks xmlns:a="http://schemas.openxmlformats.org/drawingml/2006/main" noChangeAspect="1"/>
+            </wp:cNvGraphicFramePr>
+            <a:graphic xmlns:a="http://schemas.openxmlformats.org/drawingml/2006/main">
+              <a:graphicData uri="http://schemas.openxmlformats.org/drawingml/2006/picture">
+                <pic:pic xmlns:pic="http://schemas.openxmlformats.org/drawingml/2006/picture">
+                  <pic:nvPicPr>
+                    <pic:cNvPr id="0" name="Picture 7"/>
+                    <pic:cNvPicPr>
+                      <a:picLocks noChangeAspect="1" noChangeArrowheads="1"/>
+                    </pic:cNvPicPr>
+                  </pic:nvPicPr>
+                  <pic:blipFill>
+                    <a:blip r:embed="rId29">
+                      <a:extLst>
+                        <a:ext uri="{28A0092B-C50C-407E-A947-70E740481C1C}">
+                          <a14:useLocalDpi xmlns:a14="http://schemas.microsoft.com/office/drawing/2010/main" val="0"/>
+                        </a:ext>
+                      </a:extLst>
+                    </a:blip>
+                    <a:srcRect/>
+                    <a:stretch>
+                      <a:fillRect/>
+                    </a:stretch>
+                  </pic:blipFill>
+                  <pic:spPr bwMode="auto">
+                    <a:xfrm>
+                      <a:off x="0" y="0"/>
+                      <a:ext cx="2381885" cy="2458085"/>
+                    </a:xfrm>
+                    <a:prstGeom prst="rect">
+                      <a:avLst/>
+                    </a:prstGeom>
+                    <a:noFill/>
+                  </pic:spPr>
+                </pic:pic>
+              </a:graphicData>
+            </a:graphic>
+          </wp:inline>
+        </w:drawing>
+      </w:r>
+    </w:p>
+    <w:p>
+      <w:pPr>
+        <w:pStyle w:val="Ttulo1"/>
+        <w:rPr>
+          <w:sz w:val="24"/>
+          <w:szCs w:val="24"/>
+        </w:rPr>
+      </w:pPr>
+    </w:p>
+    <w:p>
+      <w:pPr>
+        <w:pStyle w:val="Ttulo2"/>
+      </w:pPr>
+      <w:r>
+        <w:lastRenderedPageBreak/>
+        <w:t>3.1.4. Sonidos</w:t>
+      </w:r>
+    </w:p>
+    <w:p>
+      <w:pPr>
+        <w:pStyle w:val="Ttulo2"/>
+      </w:pPr>
+    </w:p>
+    <w:p>
+      <w:pPr>
+        <w:pStyle w:val="Ttulo2"/>
+        <w:jc w:val="center"/>
+      </w:pPr>
+      <w:r>
+        <w:rPr>
+          <w:noProof/>
+        </w:rPr>
+        <w:drawing>
+          <wp:inline distT="0" distB="0" distL="0" distR="0" wp14:anchorId="46E06ED3" wp14:editId="2B08680D">
+            <wp:extent cx="1619250" cy="3686175"/>
+            <wp:effectExtent l="0" t="0" r="0" b="9525"/>
+            <wp:docPr id="24" name="Imagen 24"/>
+            <wp:cNvGraphicFramePr>
+              <a:graphicFrameLocks xmlns:a="http://schemas.openxmlformats.org/drawingml/2006/main" noChangeAspect="1"/>
+            </wp:cNvGraphicFramePr>
+            <a:graphic xmlns:a="http://schemas.openxmlformats.org/drawingml/2006/main">
+              <a:graphicData uri="http://schemas.openxmlformats.org/drawingml/2006/picture">
+                <pic:pic xmlns:pic="http://schemas.openxmlformats.org/drawingml/2006/picture">
+                  <pic:nvPicPr>
+                    <pic:cNvPr id="1" name=""/>
+                    <pic:cNvPicPr/>
+                  </pic:nvPicPr>
+                  <pic:blipFill rotWithShape="1">
+                    <a:blip r:embed="rId30"/>
+                    <a:srcRect b="1526"/>
+                    <a:stretch/>
+                  </pic:blipFill>
+                  <pic:spPr bwMode="auto">
+                    <a:xfrm>
+                      <a:off x="0" y="0"/>
+                      <a:ext cx="1619476" cy="3686689"/>
+                    </a:xfrm>
+                    <a:prstGeom prst="rect">
+                      <a:avLst/>
+                    </a:prstGeom>
+                    <a:ln>
+                      <a:noFill/>
+                    </a:ln>
+                    <a:extLst>
+                      <a:ext uri="{53640926-AAD7-44D8-BBD7-CCE9431645EC}">
+                        <a14:shadowObscured xmlns:a14="http://schemas.microsoft.com/office/drawing/2010/main"/>
+                      </a:ext>
+                    </a:extLst>
+                  </pic:spPr>
+                </pic:pic>
+              </a:graphicData>
+            </a:graphic>
+          </wp:inline>
+        </w:drawing>
+      </w:r>
+    </w:p>
+    <w:p>
+      <w:pPr>
+        <w:pStyle w:val="Ttulo1"/>
+        <w:jc w:val="both"/>
+      </w:pPr>
+    </w:p>
+    <w:p>
+      <w:pPr>
         <w:spacing w:line="360" w:lineRule="auto"/>
         <w:jc w:val="both"/>
         <w:rPr>
@@ -2154,7 +4393,7 @@
     </w:p>
     <w:p>
       <w:pPr>
-        <w:pStyle w:val="Heading2"/>
+        <w:pStyle w:val="Ttulo2"/>
       </w:pPr>
       <w:bookmarkStart w:id="7" w:name="_Toc78139766"/>
       <w:r>
@@ -2163,12 +4402,12 @@
     </w:p>
     <w:p>
       <w:pPr>
-        <w:pStyle w:val="Heading2"/>
-      </w:pPr>
-    </w:p>
-    <w:p>
-      <w:pPr>
-        <w:pStyle w:val="Heading2"/>
+        <w:pStyle w:val="Ttulo2"/>
+      </w:pPr>
+    </w:p>
+    <w:p>
+      <w:pPr>
+        <w:pStyle w:val="Ttulo2"/>
         <w:jc w:val="both"/>
         <w:rPr>
           <w:b w:val="0"/>
@@ -2185,7 +4424,7 @@
     </w:p>
     <w:p>
       <w:pPr>
-        <w:pStyle w:val="Heading2"/>
+        <w:pStyle w:val="Ttulo2"/>
         <w:jc w:val="both"/>
         <w:rPr>
           <w:b w:val="0"/>
@@ -2195,7 +4434,7 @@
     </w:p>
     <w:p>
       <w:pPr>
-        <w:pStyle w:val="Heading2"/>
+        <w:pStyle w:val="Ttulo2"/>
         <w:jc w:val="both"/>
         <w:rPr>
           <w:rFonts w:cs="Arial"/>
@@ -2210,7 +4449,7 @@
     </w:p>
     <w:p>
       <w:pPr>
-        <w:pStyle w:val="Heading1"/>
+        <w:pStyle w:val="Ttulo1"/>
         <w:jc w:val="both"/>
         <w:rPr>
           <w:rFonts w:cs="Arial"/>
@@ -2219,7 +4458,7 @@
     </w:p>
     <w:p>
       <w:pPr>
-        <w:pStyle w:val="Heading2"/>
+        <w:pStyle w:val="Ttulo2"/>
         <w:numPr>
           <w:ilvl w:val="0"/>
           <w:numId w:val="14"/>
@@ -2242,7 +4481,7 @@
     </w:p>
     <w:p>
       <w:pPr>
-        <w:pStyle w:val="Heading2"/>
+        <w:pStyle w:val="Ttulo2"/>
         <w:numPr>
           <w:ilvl w:val="0"/>
           <w:numId w:val="14"/>
@@ -2265,7 +4504,7 @@
     </w:p>
     <w:p>
       <w:pPr>
-        <w:pStyle w:val="Heading2"/>
+        <w:pStyle w:val="Ttulo2"/>
         <w:numPr>
           <w:ilvl w:val="0"/>
           <w:numId w:val="14"/>
@@ -2288,7 +4527,7 @@
     </w:p>
     <w:p>
       <w:pPr>
-        <w:pStyle w:val="Heading1"/>
+        <w:pStyle w:val="Ttulo1"/>
         <w:jc w:val="both"/>
         <w:rPr>
           <w:rFonts w:cs="Arial"/>
@@ -2297,7 +4536,7 @@
     </w:p>
     <w:p>
       <w:pPr>
-        <w:pStyle w:val="Heading1"/>
+        <w:pStyle w:val="Ttulo1"/>
         <w:jc w:val="both"/>
         <w:rPr>
           <w:rFonts w:cs="Arial"/>
@@ -2318,7 +4557,7 @@
     </w:p>
     <w:p>
       <w:pPr>
-        <w:pStyle w:val="Heading1"/>
+        <w:pStyle w:val="Ttulo1"/>
         <w:jc w:val="both"/>
         <w:rPr>
           <w:rFonts w:cs="Arial"/>
@@ -2330,7 +4569,7 @@
     </w:p>
     <w:p>
       <w:pPr>
-        <w:pStyle w:val="Heading1"/>
+        <w:pStyle w:val="Ttulo1"/>
         <w:numPr>
           <w:ilvl w:val="0"/>
           <w:numId w:val="15"/>
@@ -2387,7 +4626,7 @@
     </w:p>
     <w:p>
       <w:pPr>
-        <w:pStyle w:val="Heading1"/>
+        <w:pStyle w:val="Ttulo1"/>
         <w:numPr>
           <w:ilvl w:val="0"/>
           <w:numId w:val="15"/>
@@ -2439,25 +4678,26 @@
     </w:p>
     <w:p>
       <w:pPr>
-        <w:pStyle w:val="Heading1"/>
-      </w:pPr>
-    </w:p>
-    <w:p>
-      <w:pPr>
-        <w:pStyle w:val="Heading2"/>
-      </w:pPr>
-      <w:r>
+        <w:pStyle w:val="Ttulo1"/>
+      </w:pPr>
+    </w:p>
+    <w:p>
+      <w:pPr>
+        <w:pStyle w:val="Ttulo2"/>
+      </w:pPr>
+      <w:r>
+        <w:lastRenderedPageBreak/>
         <w:t>3.3. Perfiles de usuarios</w:t>
       </w:r>
     </w:p>
     <w:p>
       <w:pPr>
-        <w:pStyle w:val="Heading2"/>
-      </w:pPr>
-    </w:p>
-    <w:p>
-      <w:pPr>
-        <w:pStyle w:val="Heading2"/>
+        <w:pStyle w:val="Ttulo2"/>
+      </w:pPr>
+    </w:p>
+    <w:p>
+      <w:pPr>
+        <w:pStyle w:val="Ttulo2"/>
         <w:rPr>
           <w:b w:val="0"/>
           <w:bCs/>
@@ -2473,7 +4713,7 @@
     </w:p>
     <w:p>
       <w:pPr>
-        <w:pStyle w:val="Heading1"/>
+        <w:pStyle w:val="Ttulo1"/>
         <w:rPr>
           <w:b w:val="0"/>
         </w:rPr>
@@ -2481,7 +4721,7 @@
     </w:p>
     <w:p>
       <w:pPr>
-        <w:pStyle w:val="Heading1"/>
+        <w:pStyle w:val="Ttulo1"/>
         <w:numPr>
           <w:ilvl w:val="0"/>
           <w:numId w:val="13"/>
@@ -2503,7 +4743,7 @@
     </w:p>
     <w:p>
       <w:pPr>
-        <w:pStyle w:val="Heading1"/>
+        <w:pStyle w:val="Ttulo1"/>
         <w:numPr>
           <w:ilvl w:val="0"/>
           <w:numId w:val="13"/>
@@ -2520,30 +4760,12 @@
           <w:sz w:val="24"/>
           <w:szCs w:val="24"/>
         </w:rPr>
-        <w:t xml:space="preserve">Personas aficionadas a los juegos de </w:t>
-      </w:r>
-      <w:proofErr w:type="spellStart"/>
-      <w:r>
-        <w:rPr>
-          <w:b w:val="0"/>
-          <w:sz w:val="24"/>
-          <w:szCs w:val="24"/>
-        </w:rPr>
-        <w:t>Arcade</w:t>
-      </w:r>
-      <w:proofErr w:type="spellEnd"/>
-      <w:r>
-        <w:rPr>
-          <w:b w:val="0"/>
-          <w:sz w:val="24"/>
-          <w:szCs w:val="24"/>
-        </w:rPr>
-        <w:t>.</w:t>
-      </w:r>
-    </w:p>
-    <w:p>
-      <w:pPr>
-        <w:pStyle w:val="Heading1"/>
+        <w:t>Personas aficionadas a los juegos de Arcade.</w:t>
+      </w:r>
+    </w:p>
+    <w:p>
+      <w:pPr>
+        <w:pStyle w:val="Ttulo1"/>
         <w:numPr>
           <w:ilvl w:val="0"/>
           <w:numId w:val="13"/>
@@ -2565,25 +4787,25 @@
     </w:p>
     <w:p>
       <w:pPr>
-        <w:pStyle w:val="Heading1"/>
-        <w:rPr>
-          <w:sz w:val="24"/>
-          <w:szCs w:val="24"/>
-        </w:rPr>
-      </w:pPr>
-    </w:p>
-    <w:p>
-      <w:pPr>
-        <w:pStyle w:val="Heading1"/>
-        <w:rPr>
-          <w:sz w:val="24"/>
-          <w:szCs w:val="24"/>
-        </w:rPr>
-      </w:pPr>
-    </w:p>
-    <w:p>
-      <w:pPr>
-        <w:pStyle w:val="Heading1"/>
+        <w:pStyle w:val="Ttulo1"/>
+        <w:rPr>
+          <w:sz w:val="24"/>
+          <w:szCs w:val="24"/>
+        </w:rPr>
+      </w:pPr>
+    </w:p>
+    <w:p>
+      <w:pPr>
+        <w:pStyle w:val="Ttulo1"/>
+        <w:rPr>
+          <w:sz w:val="24"/>
+          <w:szCs w:val="24"/>
+        </w:rPr>
+      </w:pPr>
+    </w:p>
+    <w:p>
+      <w:pPr>
+        <w:pStyle w:val="Ttulo1"/>
         <w:rPr>
           <w:sz w:val="24"/>
           <w:szCs w:val="24"/>
@@ -2600,7 +4822,7 @@
     </w:p>
     <w:p>
       <w:pPr>
-        <w:pStyle w:val="Heading1"/>
+        <w:pStyle w:val="Ttulo1"/>
         <w:rPr>
           <w:sz w:val="32"/>
           <w:szCs w:val="32"/>
@@ -2608,17 +4830,17 @@
       </w:pPr>
     </w:p>
     <w:p>
-      <w:hyperlink r:id="rId9" w:history="1">
+      <w:hyperlink r:id="rId31" w:history="1">
         <w:r>
           <w:rPr>
-            <w:rStyle w:val="Hyperlink"/>
+            <w:rStyle w:val="Hipervnculo"/>
           </w:rPr>
           <w:t>https://github.com/albrto-garcia/proyecto-final-videojuegos/</w:t>
         </w:r>
       </w:hyperlink>
     </w:p>
     <w:sectPr>
-      <w:footerReference w:type="default" r:id="rId10"/>
+      <w:footerReference w:type="default" r:id="rId32"/>
       <w:pgSz w:w="12240" w:h="15840"/>
       <w:pgMar w:top="1418" w:right="1701" w:bottom="1418" w:left="1701" w:header="576" w:footer="576" w:gutter="0"/>
       <w:pgNumType w:start="1"/>
@@ -2666,7 +4888,7 @@
     <w:sdtContent>
       <w:p>
         <w:pPr>
-          <w:pStyle w:val="Footer"/>
+          <w:pStyle w:val="Piedepgina"/>
           <w:jc w:val="right"/>
         </w:pPr>
         <w:r>
@@ -2695,7 +4917,7 @@
   </w:sdt>
   <w:p>
     <w:pPr>
-      <w:pStyle w:val="Footer"/>
+      <w:pStyle w:val="Piedepgina"/>
     </w:pPr>
   </w:p>
 </w:ftr>
@@ -4827,10 +7049,10 @@
       <w:lang w:val="es-ES" w:eastAsia="es-ES" w:bidi="es-ES"/>
     </w:rPr>
   </w:style>
-  <w:style w:type="paragraph" w:styleId="Heading1">
+  <w:style w:type="paragraph" w:styleId="Ttulo1">
     <w:name w:val="heading 1"/>
     <w:basedOn w:val="Normal"/>
-    <w:link w:val="Heading1Char"/>
+    <w:link w:val="Ttulo1Car"/>
     <w:uiPriority w:val="9"/>
     <w:qFormat/>
     <w:rsid w:val="008B2C82"/>
@@ -4845,11 +7067,11 @@
       <w:szCs w:val="28"/>
     </w:rPr>
   </w:style>
-  <w:style w:type="paragraph" w:styleId="Heading2">
+  <w:style w:type="paragraph" w:styleId="Ttulo2">
     <w:name w:val="heading 2"/>
-    <w:basedOn w:val="Heading1"/>
-    <w:next w:val="Heading1"/>
-    <w:link w:val="Heading2Char"/>
+    <w:basedOn w:val="Ttulo1"/>
+    <w:next w:val="Ttulo1"/>
+    <w:link w:val="Ttulo2Car"/>
     <w:uiPriority w:val="9"/>
     <w:unhideWhenUsed/>
     <w:qFormat/>
@@ -4866,11 +7088,11 @@
       <w:szCs w:val="26"/>
     </w:rPr>
   </w:style>
-  <w:style w:type="paragraph" w:styleId="Heading3">
+  <w:style w:type="paragraph" w:styleId="Ttulo3">
     <w:name w:val="heading 3"/>
-    <w:basedOn w:val="Heading2"/>
-    <w:next w:val="Heading2"/>
-    <w:link w:val="Heading3Char"/>
+    <w:basedOn w:val="Ttulo2"/>
+    <w:next w:val="Ttulo2"/>
+    <w:link w:val="Ttulo3Car"/>
     <w:uiPriority w:val="9"/>
     <w:unhideWhenUsed/>
     <w:qFormat/>
@@ -4882,13 +7104,13 @@
       <w:szCs w:val="24"/>
     </w:rPr>
   </w:style>
-  <w:style w:type="character" w:default="1" w:styleId="DefaultParagraphFont">
+  <w:style w:type="character" w:default="1" w:styleId="Fuentedeprrafopredeter">
     <w:name w:val="Default Paragraph Font"/>
     <w:uiPriority w:val="1"/>
     <w:semiHidden/>
     <w:unhideWhenUsed/>
   </w:style>
-  <w:style w:type="table" w:default="1" w:styleId="TableNormal">
+  <w:style w:type="table" w:default="1" w:styleId="Tablanormal">
     <w:name w:val="Normal Table"/>
     <w:uiPriority w:val="99"/>
     <w:semiHidden/>
@@ -4903,16 +7125,16 @@
       </w:tblCellMar>
     </w:tblPr>
   </w:style>
-  <w:style w:type="numbering" w:default="1" w:styleId="NoList">
+  <w:style w:type="numbering" w:default="1" w:styleId="Sinlista">
     <w:name w:val="No List"/>
     <w:uiPriority w:val="99"/>
     <w:semiHidden/>
     <w:unhideWhenUsed/>
   </w:style>
-  <w:style w:type="character" w:customStyle="1" w:styleId="Heading1Char">
-    <w:name w:val="Heading 1 Char"/>
-    <w:basedOn w:val="DefaultParagraphFont"/>
-    <w:link w:val="Heading1"/>
+  <w:style w:type="character" w:customStyle="1" w:styleId="Ttulo1Car">
+    <w:name w:val="Título 1 Car"/>
+    <w:basedOn w:val="Fuentedeprrafopredeter"/>
+    <w:link w:val="Ttulo1"/>
     <w:uiPriority w:val="9"/>
     <w:rsid w:val="008B2C82"/>
     <w:rPr>
@@ -4924,10 +7146,10 @@
       <w:lang w:val="es-ES" w:eastAsia="es-ES" w:bidi="es-ES"/>
     </w:rPr>
   </w:style>
-  <w:style w:type="paragraph" w:styleId="BodyText">
+  <w:style w:type="paragraph" w:styleId="Textoindependiente">
     <w:name w:val="Body Text"/>
     <w:basedOn w:val="Normal"/>
-    <w:link w:val="BodyTextChar"/>
+    <w:link w:val="TextoindependienteCar"/>
     <w:uiPriority w:val="1"/>
     <w:qFormat/>
     <w:rsid w:val="00D964F2"/>
@@ -4935,10 +7157,10 @@
       <w:szCs w:val="24"/>
     </w:rPr>
   </w:style>
-  <w:style w:type="character" w:customStyle="1" w:styleId="BodyTextChar">
-    <w:name w:val="Body Text Char"/>
-    <w:basedOn w:val="DefaultParagraphFont"/>
-    <w:link w:val="BodyText"/>
+  <w:style w:type="character" w:customStyle="1" w:styleId="TextoindependienteCar">
+    <w:name w:val="Texto independiente Car"/>
+    <w:basedOn w:val="Fuentedeprrafopredeter"/>
+    <w:link w:val="Textoindependiente"/>
     <w:uiPriority w:val="1"/>
     <w:rsid w:val="00D964F2"/>
     <w:rPr>
@@ -4948,10 +7170,10 @@
       <w:lang w:val="es-ES" w:eastAsia="es-ES" w:bidi="es-ES"/>
     </w:rPr>
   </w:style>
-  <w:style w:type="paragraph" w:styleId="Header">
+  <w:style w:type="paragraph" w:styleId="Encabezado">
     <w:name w:val="header"/>
     <w:basedOn w:val="Normal"/>
-    <w:link w:val="HeaderChar"/>
+    <w:link w:val="EncabezadoCar"/>
     <w:uiPriority w:val="99"/>
     <w:unhideWhenUsed/>
     <w:rsid w:val="00D964F2"/>
@@ -4962,10 +7184,10 @@
       </w:tabs>
     </w:pPr>
   </w:style>
-  <w:style w:type="character" w:customStyle="1" w:styleId="HeaderChar">
-    <w:name w:val="Header Char"/>
-    <w:basedOn w:val="DefaultParagraphFont"/>
-    <w:link w:val="Header"/>
+  <w:style w:type="character" w:customStyle="1" w:styleId="EncabezadoCar">
+    <w:name w:val="Encabezado Car"/>
+    <w:basedOn w:val="Fuentedeprrafopredeter"/>
+    <w:link w:val="Encabezado"/>
     <w:uiPriority w:val="99"/>
     <w:rsid w:val="00D964F2"/>
     <w:rPr>
@@ -4973,10 +7195,10 @@
       <w:lang w:val="es-ES" w:eastAsia="es-ES" w:bidi="es-ES"/>
     </w:rPr>
   </w:style>
-  <w:style w:type="paragraph" w:styleId="Footer">
+  <w:style w:type="paragraph" w:styleId="Piedepgina">
     <w:name w:val="footer"/>
     <w:basedOn w:val="Normal"/>
-    <w:link w:val="FooterChar"/>
+    <w:link w:val="PiedepginaCar"/>
     <w:uiPriority w:val="99"/>
     <w:unhideWhenUsed/>
     <w:rsid w:val="00D964F2"/>
@@ -4987,10 +7209,10 @@
       </w:tabs>
     </w:pPr>
   </w:style>
-  <w:style w:type="character" w:customStyle="1" w:styleId="FooterChar">
-    <w:name w:val="Footer Char"/>
-    <w:basedOn w:val="DefaultParagraphFont"/>
-    <w:link w:val="Footer"/>
+  <w:style w:type="character" w:customStyle="1" w:styleId="PiedepginaCar">
+    <w:name w:val="Pie de página Car"/>
+    <w:basedOn w:val="Fuentedeprrafopredeter"/>
+    <w:link w:val="Piedepgina"/>
     <w:uiPriority w:val="99"/>
     <w:rsid w:val="00D964F2"/>
     <w:rPr>
@@ -4998,10 +7220,10 @@
       <w:lang w:val="es-ES" w:eastAsia="es-ES" w:bidi="es-ES"/>
     </w:rPr>
   </w:style>
-  <w:style w:type="character" w:customStyle="1" w:styleId="Heading2Char">
-    <w:name w:val="Heading 2 Char"/>
-    <w:basedOn w:val="DefaultParagraphFont"/>
-    <w:link w:val="Heading2"/>
+  <w:style w:type="character" w:customStyle="1" w:styleId="Ttulo2Car">
+    <w:name w:val="Título 2 Car"/>
+    <w:basedOn w:val="Fuentedeprrafopredeter"/>
+    <w:link w:val="Ttulo2"/>
     <w:uiPriority w:val="9"/>
     <w:rsid w:val="008B2C82"/>
     <w:rPr>
@@ -5012,7 +7234,7 @@
       <w:lang w:val="es-ES" w:eastAsia="es-ES" w:bidi="es-ES"/>
     </w:rPr>
   </w:style>
-  <w:style w:type="paragraph" w:styleId="ListParagraph">
+  <w:style w:type="paragraph" w:styleId="Prrafodelista">
     <w:name w:val="List Paragraph"/>
     <w:basedOn w:val="Normal"/>
     <w:uiPriority w:val="34"/>
@@ -5033,10 +7255,10 @@
       <w:ind w:left="100"/>
     </w:pPr>
   </w:style>
-  <w:style w:type="character" w:customStyle="1" w:styleId="Heading3Char">
-    <w:name w:val="Heading 3 Char"/>
-    <w:basedOn w:val="DefaultParagraphFont"/>
-    <w:link w:val="Heading3"/>
+  <w:style w:type="character" w:customStyle="1" w:styleId="Ttulo3Car">
+    <w:name w:val="Título 3 Car"/>
+    <w:basedOn w:val="Fuentedeprrafopredeter"/>
+    <w:link w:val="Ttulo3"/>
     <w:uiPriority w:val="9"/>
     <w:rsid w:val="00D15516"/>
     <w:rPr>
@@ -5047,9 +7269,9 @@
       <w:lang w:val="es-ES" w:eastAsia="es-ES" w:bidi="es-ES"/>
     </w:rPr>
   </w:style>
-  <w:style w:type="character" w:styleId="Hyperlink">
+  <w:style w:type="character" w:styleId="Hipervnculo">
     <w:name w:val="Hyperlink"/>
-    <w:basedOn w:val="DefaultParagraphFont"/>
+    <w:basedOn w:val="Fuentedeprrafopredeter"/>
     <w:uiPriority w:val="99"/>
     <w:unhideWhenUsed/>
     <w:rsid w:val="00DB672F"/>
@@ -5058,9 +7280,9 @@
       <w:u w:val="single"/>
     </w:rPr>
   </w:style>
-  <w:style w:type="paragraph" w:styleId="TOCHeading">
+  <w:style w:type="paragraph" w:styleId="TtuloTDC">
     <w:name w:val="TOC Heading"/>
-    <w:basedOn w:val="Heading1"/>
+    <w:basedOn w:val="Ttulo1"/>
     <w:next w:val="Normal"/>
     <w:uiPriority w:val="39"/>
     <w:unhideWhenUsed/>
@@ -5084,7 +7306,7 @@
       <w:lang w:val="es-DO" w:eastAsia="es-DO" w:bidi="ar-SA"/>
     </w:rPr>
   </w:style>
-  <w:style w:type="paragraph" w:styleId="TOC1">
+  <w:style w:type="paragraph" w:styleId="TDC1">
     <w:name w:val="toc 1"/>
     <w:basedOn w:val="Normal"/>
     <w:next w:val="Normal"/>
@@ -5111,7 +7333,7 @@
       <w:lang w:val="es-DO" w:eastAsia="en-US" w:bidi="ar-SA"/>
     </w:rPr>
   </w:style>
-  <w:style w:type="paragraph" w:styleId="TOC2">
+  <w:style w:type="paragraph" w:styleId="TDC2">
     <w:name w:val="toc 2"/>
     <w:basedOn w:val="Normal"/>
     <w:next w:val="Normal"/>
@@ -5132,7 +7354,7 @@
       <w:lang w:val="es-DO" w:eastAsia="en-US" w:bidi="ar-SA"/>
     </w:rPr>
   </w:style>
-  <w:style w:type="paragraph" w:styleId="TOC3">
+  <w:style w:type="paragraph" w:styleId="TDC3">
     <w:name w:val="toc 3"/>
     <w:basedOn w:val="Normal"/>
     <w:next w:val="Normal"/>
@@ -5147,7 +7369,7 @@
   </w:style>
   <w:style w:type="character" w:customStyle="1" w:styleId="fontstyle01">
     <w:name w:val="fontstyle01"/>
-    <w:basedOn w:val="DefaultParagraphFont"/>
+    <w:basedOn w:val="Fuentedeprrafopredeter"/>
     <w:rsid w:val="000022DF"/>
     <w:rPr>
       <w:rFonts w:ascii="ArialMT" w:hAnsi="ArialMT" w:hint="default"/>
@@ -5160,9 +7382,9 @@
       <w:szCs w:val="28"/>
     </w:rPr>
   </w:style>
-  <w:style w:type="character" w:styleId="UnresolvedMention">
+  <w:style w:type="character" w:styleId="Mencinsinresolver">
     <w:name w:val="Unresolved Mention"/>
-    <w:basedOn w:val="DefaultParagraphFont"/>
+    <w:basedOn w:val="Fuentedeprrafopredeter"/>
     <w:uiPriority w:val="99"/>
     <w:semiHidden/>
     <w:unhideWhenUsed/>

</xml_diff>